<commit_message>
added two reusable components for rendering
</commit_message>
<xml_diff>
--- a/project-planning/Wireframe.docx
+++ b/project-planning/Wireframe.docx
@@ -102,7 +102,6 @@
                                       <w:sz w:val="12"/>
                                     </w:rPr>
                                   </w:pPr>
-                                  <w:bookmarkStart w:id="0" w:name="_GoBack"/>
                                   <w:r>
                                     <w:rPr>
                                       <w:rFonts w:ascii="Calibri" w:eastAsia="Times New Roman" w:hAnsi="Calibri" w:cs="Calibri"/>
@@ -209,6 +208,7 @@
                                     <w:spacing w:after="0" w:line="240" w:lineRule="auto"/>
                                     <w:rPr>
                                       <w:rFonts w:ascii="Calibri" w:eastAsia="Times New Roman" w:hAnsi="Calibri" w:cs="Calibri"/>
+                                      <w:color w:val="FF0000"/>
                                       <w:sz w:val="12"/>
                                       <w:szCs w:val="20"/>
                                       <w:lang w:val="x-none"/>
@@ -219,6 +219,7 @@
                                       <w:rFonts w:ascii="Calibri" w:eastAsia="Times New Roman" w:hAnsi="Calibri" w:cs="Calibri"/>
                                       <w:b/>
                                       <w:bCs/>
+                                      <w:color w:val="FF0000"/>
                                       <w:sz w:val="12"/>
                                       <w:szCs w:val="20"/>
                                       <w:lang w:val="x-none"/>
@@ -250,12 +251,14 @@
                                     <w:jc w:val="center"/>
                                     <w:rPr>
                                       <w:rFonts w:ascii="Calibri" w:eastAsia="Times New Roman" w:hAnsi="Calibri" w:cs="Calibri"/>
+                                      <w:color w:val="FF0000"/>
                                       <w:sz w:val="12"/>
                                     </w:rPr>
                                   </w:pPr>
                                   <w:r>
                                     <w:rPr>
                                       <w:rFonts w:ascii="Calibri" w:eastAsia="Times New Roman" w:hAnsi="Calibri" w:cs="Calibri"/>
+                                      <w:color w:val="FF0000"/>
                                       <w:sz w:val="12"/>
                                     </w:rPr>
                                     <w:t>5/</w:t>
@@ -264,9 +267,126 @@
                                   <w:r>
                                     <w:rPr>
                                       <w:rFonts w:ascii="Calibri" w:eastAsia="Times New Roman" w:hAnsi="Calibri" w:cs="Calibri"/>
+                                      <w:color w:val="FF0000"/>
                                       <w:sz w:val="12"/>
                                     </w:rPr>
                                     <w:t>15pts</w:t>
+                                  </w:r>
+                                  <w:proofErr w:type="spellEnd"/>
+                                </w:p>
+                              </w:tc>
+                              <w:tc>
+                                <w:tcPr>
+                                  <w:tcW w:w="768" w:type="dxa"/>
+                                  <w:tcBorders>
+                                    <w:top w:val="single" w:sz="8" w:space="0" w:color="A3A3A3"/>
+                                    <w:left w:val="single" w:sz="8" w:space="0" w:color="A3A3A3"/>
+                                    <w:bottom w:val="single" w:sz="8" w:space="0" w:color="A3A3A3"/>
+                                    <w:right w:val="single" w:sz="8" w:space="0" w:color="A3A3A3"/>
+                                  </w:tcBorders>
+                                </w:tcPr>
+                                <w:p>
+                                  <w:pPr>
+                                    <w:spacing w:after="0" w:line="240" w:lineRule="auto"/>
+                                    <w:jc w:val="center"/>
+                                    <w:rPr>
+                                      <w:rFonts w:ascii="Calibri" w:eastAsia="Times New Roman" w:hAnsi="Calibri" w:cs="Calibri"/>
+                                      <w:color w:val="FF0000"/>
+                                      <w:sz w:val="12"/>
+                                    </w:rPr>
+                                  </w:pPr>
+                                  <w:r>
+                                    <w:rPr>
+                                      <w:rFonts w:ascii="Calibri" w:eastAsia="Times New Roman" w:hAnsi="Calibri" w:cs="Calibri"/>
+                                      <w:color w:val="FF0000"/>
+                                      <w:sz w:val="12"/>
+                                    </w:rPr>
+                                    <w:t>5</w:t>
+                                  </w:r>
+                                </w:p>
+                              </w:tc>
+                            </w:tr>
+                            <w:tr>
+                              <w:tc>
+                                <w:tcPr>
+                                  <w:tcW w:w="1260" w:type="dxa"/>
+                                  <w:tcBorders>
+                                    <w:top w:val="single" w:sz="8" w:space="0" w:color="A3A3A3"/>
+                                    <w:left w:val="single" w:sz="8" w:space="0" w:color="A3A3A3"/>
+                                    <w:bottom w:val="single" w:sz="8" w:space="0" w:color="A3A3A3"/>
+                                    <w:right w:val="single" w:sz="8" w:space="0" w:color="A3A3A3"/>
+                                  </w:tcBorders>
+                                  <w:tcMar>
+                                    <w:top w:w="80" w:type="dxa"/>
+                                    <w:left w:w="80" w:type="dxa"/>
+                                    <w:bottom w:w="80" w:type="dxa"/>
+                                    <w:right w:w="80" w:type="dxa"/>
+                                  </w:tcMar>
+                                  <w:hideMark/>
+                                </w:tcPr>
+                                <w:p>
+                                  <w:pPr>
+                                    <w:spacing w:after="0" w:line="240" w:lineRule="auto"/>
+                                    <w:rPr>
+                                      <w:rFonts w:ascii="Calibri" w:eastAsia="Times New Roman" w:hAnsi="Calibri" w:cs="Calibri"/>
+                                      <w:sz w:val="12"/>
+                                      <w:szCs w:val="20"/>
+                                      <w:lang w:val="x-none"/>
+                                    </w:rPr>
+                                  </w:pPr>
+                                  <w:r>
+                                    <w:rPr>
+                                      <w:rFonts w:ascii="Calibri" w:eastAsia="Times New Roman" w:hAnsi="Calibri" w:cs="Calibri"/>
+                                      <w:b/>
+                                      <w:bCs/>
+                                      <w:sz w:val="12"/>
+                                      <w:szCs w:val="20"/>
+                                      <w:lang w:val="x-none"/>
+                                    </w:rPr>
+                                    <w:t>Stateless, display component</w:t>
+                                  </w:r>
+                                </w:p>
+                              </w:tc>
+                              <w:tc>
+                                <w:tcPr>
+                                  <w:tcW w:w="852" w:type="dxa"/>
+                                  <w:tcBorders>
+                                    <w:top w:val="single" w:sz="8" w:space="0" w:color="A3A3A3"/>
+                                    <w:left w:val="single" w:sz="8" w:space="0" w:color="A3A3A3"/>
+                                    <w:bottom w:val="single" w:sz="8" w:space="0" w:color="A3A3A3"/>
+                                    <w:right w:val="single" w:sz="8" w:space="0" w:color="A3A3A3"/>
+                                  </w:tcBorders>
+                                  <w:tcMar>
+                                    <w:top w:w="80" w:type="dxa"/>
+                                    <w:left w:w="80" w:type="dxa"/>
+                                    <w:bottom w:w="80" w:type="dxa"/>
+                                    <w:right w:w="80" w:type="dxa"/>
+                                  </w:tcMar>
+                                  <w:hideMark/>
+                                </w:tcPr>
+                                <w:p>
+                                  <w:pPr>
+                                    <w:spacing w:after="0" w:line="240" w:lineRule="auto"/>
+                                    <w:jc w:val="center"/>
+                                    <w:rPr>
+                                      <w:rFonts w:ascii="Calibri" w:eastAsia="Times New Roman" w:hAnsi="Calibri" w:cs="Calibri"/>
+                                      <w:sz w:val="12"/>
+                                    </w:rPr>
+                                  </w:pPr>
+                                  <w:r>
+                                    <w:rPr>
+                                      <w:rFonts w:ascii="Calibri" w:eastAsia="Times New Roman" w:hAnsi="Calibri" w:cs="Calibri"/>
+                                      <w:sz w:val="12"/>
+                                    </w:rPr>
+                                    <w:t>5/</w:t>
+                                  </w:r>
+                                  <w:proofErr w:type="spellStart"/>
+                                  <w:r>
+                                    <w:rPr>
+                                      <w:rFonts w:ascii="Calibri" w:eastAsia="Times New Roman" w:hAnsi="Calibri" w:cs="Calibri"/>
+                                      <w:sz w:val="12"/>
+                                    </w:rPr>
+                                    <w:t>10pts</w:t>
                                   </w:r>
                                   <w:proofErr w:type="spellEnd"/>
                                 </w:p>
@@ -337,7 +457,7 @@
                                       <w:szCs w:val="20"/>
                                       <w:lang w:val="x-none"/>
                                     </w:rPr>
-                                    <w:t>Stateless, display component</w:t>
+                                    <w:t>Express Endpoint</w:t>
                                   </w:r>
                                 </w:p>
                               </w:tc>
@@ -372,7 +492,1355 @@
                                       <w:rFonts w:ascii="Calibri" w:eastAsia="Times New Roman" w:hAnsi="Calibri" w:cs="Calibri"/>
                                       <w:sz w:val="12"/>
                                     </w:rPr>
+                                    <w:t>2/</w:t>
+                                  </w:r>
+                                  <w:proofErr w:type="spellStart"/>
+                                  <w:r>
+                                    <w:rPr>
+                                      <w:rFonts w:ascii="Calibri" w:eastAsia="Times New Roman" w:hAnsi="Calibri" w:cs="Calibri"/>
+                                      <w:sz w:val="12"/>
+                                    </w:rPr>
+                                    <w:t>8pts</w:t>
+                                  </w:r>
+                                  <w:proofErr w:type="spellEnd"/>
+                                </w:p>
+                              </w:tc>
+                              <w:tc>
+                                <w:tcPr>
+                                  <w:tcW w:w="768" w:type="dxa"/>
+                                  <w:tcBorders>
+                                    <w:top w:val="single" w:sz="8" w:space="0" w:color="A3A3A3"/>
+                                    <w:left w:val="single" w:sz="8" w:space="0" w:color="A3A3A3"/>
+                                    <w:bottom w:val="single" w:sz="8" w:space="0" w:color="A3A3A3"/>
+                                    <w:right w:val="single" w:sz="8" w:space="0" w:color="A3A3A3"/>
+                                  </w:tcBorders>
+                                </w:tcPr>
+                                <w:p>
+                                  <w:pPr>
+                                    <w:spacing w:after="0" w:line="240" w:lineRule="auto"/>
+                                    <w:jc w:val="center"/>
+                                    <w:rPr>
+                                      <w:rFonts w:ascii="Calibri" w:eastAsia="Times New Roman" w:hAnsi="Calibri" w:cs="Calibri"/>
+                                      <w:sz w:val="12"/>
+                                    </w:rPr>
+                                  </w:pPr>
+                                  <w:r>
+                                    <w:rPr>
+                                      <w:rFonts w:ascii="Calibri" w:eastAsia="Times New Roman" w:hAnsi="Calibri" w:cs="Calibri"/>
+                                      <w:sz w:val="12"/>
+                                    </w:rPr>
+                                    <w:t>8</w:t>
+                                  </w:r>
+                                </w:p>
+                              </w:tc>
+                            </w:tr>
+                            <w:tr>
+                              <w:tc>
+                                <w:tcPr>
+                                  <w:tcW w:w="1260" w:type="dxa"/>
+                                  <w:tcBorders>
+                                    <w:top w:val="single" w:sz="8" w:space="0" w:color="A3A3A3"/>
+                                    <w:left w:val="single" w:sz="8" w:space="0" w:color="A3A3A3"/>
+                                    <w:bottom w:val="single" w:sz="8" w:space="0" w:color="A3A3A3"/>
+                                    <w:right w:val="single" w:sz="8" w:space="0" w:color="A3A3A3"/>
+                                  </w:tcBorders>
+                                  <w:tcMar>
+                                    <w:top w:w="80" w:type="dxa"/>
+                                    <w:left w:w="80" w:type="dxa"/>
+                                    <w:bottom w:w="80" w:type="dxa"/>
+                                    <w:right w:w="80" w:type="dxa"/>
+                                  </w:tcMar>
+                                  <w:hideMark/>
+                                </w:tcPr>
+                                <w:p>
+                                  <w:pPr>
+                                    <w:spacing w:after="0" w:line="240" w:lineRule="auto"/>
+                                    <w:rPr>
+                                      <w:rFonts w:ascii="Calibri" w:eastAsia="Times New Roman" w:hAnsi="Calibri" w:cs="Calibri"/>
+                                      <w:sz w:val="12"/>
+                                      <w:szCs w:val="20"/>
+                                      <w:lang w:val="x-none"/>
+                                    </w:rPr>
+                                  </w:pPr>
+                                  <w:r>
+                                    <w:rPr>
+                                      <w:rFonts w:ascii="Calibri" w:eastAsia="Times New Roman" w:hAnsi="Calibri" w:cs="Calibri"/>
+                                      <w:b/>
+                                      <w:bCs/>
+                                      <w:sz w:val="12"/>
+                                      <w:szCs w:val="20"/>
+                                      <w:lang w:val="x-none"/>
+                                    </w:rPr>
+                                    <w:t xml:space="preserve">One endpoint that uses </w:t>
+                                  </w:r>
+                                  <w:proofErr w:type="spellStart"/>
+                                  <w:r>
+                                    <w:rPr>
+                                      <w:rFonts w:ascii="Calibri" w:eastAsia="Times New Roman" w:hAnsi="Calibri" w:cs="Calibri"/>
+                                      <w:b/>
+                                      <w:bCs/>
+                                      <w:sz w:val="12"/>
+                                      <w:szCs w:val="20"/>
+                                      <w:lang w:val="x-none"/>
+                                    </w:rPr>
+                                    <w:t>req.body</w:t>
+                                  </w:r>
+                                  <w:proofErr w:type="spellEnd"/>
+                                </w:p>
+                              </w:tc>
+                              <w:tc>
+                                <w:tcPr>
+                                  <w:tcW w:w="852" w:type="dxa"/>
+                                  <w:tcBorders>
+                                    <w:top w:val="single" w:sz="8" w:space="0" w:color="A3A3A3"/>
+                                    <w:left w:val="single" w:sz="8" w:space="0" w:color="A3A3A3"/>
+                                    <w:bottom w:val="single" w:sz="8" w:space="0" w:color="A3A3A3"/>
+                                    <w:right w:val="single" w:sz="8" w:space="0" w:color="A3A3A3"/>
+                                  </w:tcBorders>
+                                  <w:tcMar>
+                                    <w:top w:w="80" w:type="dxa"/>
+                                    <w:left w:w="80" w:type="dxa"/>
+                                    <w:bottom w:w="80" w:type="dxa"/>
+                                    <w:right w:w="80" w:type="dxa"/>
+                                  </w:tcMar>
+                                  <w:hideMark/>
+                                </w:tcPr>
+                                <w:p>
+                                  <w:pPr>
+                                    <w:spacing w:after="0" w:line="240" w:lineRule="auto"/>
+                                    <w:jc w:val="center"/>
+                                    <w:rPr>
+                                      <w:rFonts w:ascii="Calibri" w:eastAsia="Times New Roman" w:hAnsi="Calibri" w:cs="Calibri"/>
+                                      <w:sz w:val="12"/>
+                                    </w:rPr>
+                                  </w:pPr>
+                                  <w:r>
+                                    <w:rPr>
+                                      <w:rFonts w:ascii="Calibri" w:eastAsia="Times New Roman" w:hAnsi="Calibri" w:cs="Calibri"/>
+                                      <w:sz w:val="12"/>
+                                    </w:rPr>
                                     <w:t>5/</w:t>
+                                  </w:r>
+                                  <w:proofErr w:type="spellStart"/>
+                                  <w:r>
+                                    <w:rPr>
+                                      <w:rFonts w:ascii="Calibri" w:eastAsia="Times New Roman" w:hAnsi="Calibri" w:cs="Calibri"/>
+                                      <w:sz w:val="12"/>
+                                    </w:rPr>
+                                    <w:t>5pts</w:t>
+                                  </w:r>
+                                  <w:proofErr w:type="spellEnd"/>
+                                </w:p>
+                              </w:tc>
+                              <w:tc>
+                                <w:tcPr>
+                                  <w:tcW w:w="768" w:type="dxa"/>
+                                  <w:tcBorders>
+                                    <w:top w:val="single" w:sz="8" w:space="0" w:color="A3A3A3"/>
+                                    <w:left w:val="single" w:sz="8" w:space="0" w:color="A3A3A3"/>
+                                    <w:bottom w:val="single" w:sz="8" w:space="0" w:color="A3A3A3"/>
+                                    <w:right w:val="single" w:sz="8" w:space="0" w:color="A3A3A3"/>
+                                  </w:tcBorders>
+                                </w:tcPr>
+                                <w:p>
+                                  <w:pPr>
+                                    <w:spacing w:after="0" w:line="240" w:lineRule="auto"/>
+                                    <w:jc w:val="center"/>
+                                    <w:rPr>
+                                      <w:rFonts w:ascii="Calibri" w:eastAsia="Times New Roman" w:hAnsi="Calibri" w:cs="Calibri"/>
+                                      <w:sz w:val="12"/>
+                                    </w:rPr>
+                                  </w:pPr>
+                                  <w:r>
+                                    <w:rPr>
+                                      <w:rFonts w:ascii="Calibri" w:eastAsia="Times New Roman" w:hAnsi="Calibri" w:cs="Calibri"/>
+                                      <w:sz w:val="12"/>
+                                    </w:rPr>
+                                    <w:t>5</w:t>
+                                  </w:r>
+                                </w:p>
+                              </w:tc>
+                            </w:tr>
+                            <w:tr>
+                              <w:tc>
+                                <w:tcPr>
+                                  <w:tcW w:w="1260" w:type="dxa"/>
+                                  <w:tcBorders>
+                                    <w:top w:val="single" w:sz="8" w:space="0" w:color="A3A3A3"/>
+                                    <w:left w:val="single" w:sz="8" w:space="0" w:color="A3A3A3"/>
+                                    <w:bottom w:val="single" w:sz="8" w:space="0" w:color="A3A3A3"/>
+                                    <w:right w:val="single" w:sz="8" w:space="0" w:color="A3A3A3"/>
+                                  </w:tcBorders>
+                                  <w:tcMar>
+                                    <w:top w:w="80" w:type="dxa"/>
+                                    <w:left w:w="80" w:type="dxa"/>
+                                    <w:bottom w:w="80" w:type="dxa"/>
+                                    <w:right w:w="80" w:type="dxa"/>
+                                  </w:tcMar>
+                                  <w:hideMark/>
+                                </w:tcPr>
+                                <w:p>
+                                  <w:pPr>
+                                    <w:spacing w:after="0" w:line="240" w:lineRule="auto"/>
+                                    <w:rPr>
+                                      <w:rFonts w:ascii="Calibri" w:eastAsia="Times New Roman" w:hAnsi="Calibri" w:cs="Calibri"/>
+                                      <w:color w:val="FF0000"/>
+                                      <w:sz w:val="12"/>
+                                      <w:szCs w:val="20"/>
+                                      <w:lang w:val="x-none"/>
+                                    </w:rPr>
+                                  </w:pPr>
+                                  <w:r>
+                                    <w:rPr>
+                                      <w:rFonts w:ascii="Calibri" w:eastAsia="Times New Roman" w:hAnsi="Calibri" w:cs="Calibri"/>
+                                      <w:b/>
+                                      <w:bCs/>
+                                      <w:color w:val="FF0000"/>
+                                      <w:sz w:val="12"/>
+                                      <w:szCs w:val="20"/>
+                                      <w:lang w:val="x-none"/>
+                                    </w:rPr>
+                                    <w:t>Use a component more than once</w:t>
+                                  </w:r>
+                                </w:p>
+                              </w:tc>
+                              <w:tc>
+                                <w:tcPr>
+                                  <w:tcW w:w="852" w:type="dxa"/>
+                                  <w:tcBorders>
+                                    <w:top w:val="single" w:sz="8" w:space="0" w:color="A3A3A3"/>
+                                    <w:left w:val="single" w:sz="8" w:space="0" w:color="A3A3A3"/>
+                                    <w:bottom w:val="single" w:sz="8" w:space="0" w:color="A3A3A3"/>
+                                    <w:right w:val="single" w:sz="8" w:space="0" w:color="A3A3A3"/>
+                                  </w:tcBorders>
+                                  <w:tcMar>
+                                    <w:top w:w="80" w:type="dxa"/>
+                                    <w:left w:w="80" w:type="dxa"/>
+                                    <w:bottom w:w="80" w:type="dxa"/>
+                                    <w:right w:w="80" w:type="dxa"/>
+                                  </w:tcMar>
+                                  <w:hideMark/>
+                                </w:tcPr>
+                                <w:p>
+                                  <w:pPr>
+                                    <w:spacing w:after="0" w:line="240" w:lineRule="auto"/>
+                                    <w:jc w:val="center"/>
+                                    <w:rPr>
+                                      <w:rFonts w:ascii="Calibri" w:eastAsia="Times New Roman" w:hAnsi="Calibri" w:cs="Calibri"/>
+                                      <w:color w:val="FF0000"/>
+                                      <w:sz w:val="12"/>
+                                    </w:rPr>
+                                  </w:pPr>
+                                  <w:r>
+                                    <w:rPr>
+                                      <w:rFonts w:ascii="Calibri" w:eastAsia="Times New Roman" w:hAnsi="Calibri" w:cs="Calibri"/>
+                                      <w:color w:val="FF0000"/>
+                                      <w:sz w:val="12"/>
+                                    </w:rPr>
+                                    <w:t>5/</w:t>
+                                  </w:r>
+                                  <w:proofErr w:type="spellStart"/>
+                                  <w:r>
+                                    <w:rPr>
+                                      <w:rFonts w:ascii="Calibri" w:eastAsia="Times New Roman" w:hAnsi="Calibri" w:cs="Calibri"/>
+                                      <w:color w:val="FF0000"/>
+                                      <w:sz w:val="12"/>
+                                    </w:rPr>
+                                    <w:t>10pts</w:t>
+                                  </w:r>
+                                  <w:proofErr w:type="spellEnd"/>
+                                </w:p>
+                              </w:tc>
+                              <w:tc>
+                                <w:tcPr>
+                                  <w:tcW w:w="768" w:type="dxa"/>
+                                  <w:tcBorders>
+                                    <w:top w:val="single" w:sz="8" w:space="0" w:color="A3A3A3"/>
+                                    <w:left w:val="single" w:sz="8" w:space="0" w:color="A3A3A3"/>
+                                    <w:bottom w:val="single" w:sz="8" w:space="0" w:color="A3A3A3"/>
+                                    <w:right w:val="single" w:sz="8" w:space="0" w:color="A3A3A3"/>
+                                  </w:tcBorders>
+                                </w:tcPr>
+                                <w:p>
+                                  <w:pPr>
+                                    <w:spacing w:after="0" w:line="240" w:lineRule="auto"/>
+                                    <w:jc w:val="center"/>
+                                    <w:rPr>
+                                      <w:rFonts w:ascii="Calibri" w:eastAsia="Times New Roman" w:hAnsi="Calibri" w:cs="Calibri"/>
+                                      <w:color w:val="FF0000"/>
+                                      <w:sz w:val="12"/>
+                                    </w:rPr>
+                                  </w:pPr>
+                                  <w:r>
+                                    <w:rPr>
+                                      <w:rFonts w:ascii="Calibri" w:eastAsia="Times New Roman" w:hAnsi="Calibri" w:cs="Calibri"/>
+                                      <w:color w:val="FF0000"/>
+                                      <w:sz w:val="12"/>
+                                    </w:rPr>
+                                    <w:t>0</w:t>
+                                  </w:r>
+                                </w:p>
+                              </w:tc>
+                            </w:tr>
+                            <w:tr>
+                              <w:tc>
+                                <w:tcPr>
+                                  <w:tcW w:w="1260" w:type="dxa"/>
+                                  <w:tcBorders>
+                                    <w:top w:val="single" w:sz="8" w:space="0" w:color="A3A3A3"/>
+                                    <w:left w:val="single" w:sz="8" w:space="0" w:color="A3A3A3"/>
+                                    <w:bottom w:val="single" w:sz="8" w:space="0" w:color="A3A3A3"/>
+                                    <w:right w:val="single" w:sz="8" w:space="0" w:color="A3A3A3"/>
+                                  </w:tcBorders>
+                                  <w:tcMar>
+                                    <w:top w:w="80" w:type="dxa"/>
+                                    <w:left w:w="80" w:type="dxa"/>
+                                    <w:bottom w:w="80" w:type="dxa"/>
+                                    <w:right w:w="80" w:type="dxa"/>
+                                  </w:tcMar>
+                                  <w:hideMark/>
+                                </w:tcPr>
+                                <w:p>
+                                  <w:pPr>
+                                    <w:spacing w:after="0" w:line="240" w:lineRule="auto"/>
+                                    <w:rPr>
+                                      <w:rFonts w:ascii="Calibri" w:eastAsia="Times New Roman" w:hAnsi="Calibri" w:cs="Calibri"/>
+                                      <w:color w:val="FF0000"/>
+                                      <w:sz w:val="12"/>
+                                      <w:szCs w:val="20"/>
+                                      <w:lang w:val="x-none"/>
+                                    </w:rPr>
+                                  </w:pPr>
+                                  <w:r>
+                                    <w:rPr>
+                                      <w:rFonts w:ascii="Calibri" w:eastAsia="Times New Roman" w:hAnsi="Calibri" w:cs="Calibri"/>
+                                      <w:b/>
+                                      <w:bCs/>
+                                      <w:color w:val="FF0000"/>
+                                      <w:sz w:val="12"/>
+                                      <w:szCs w:val="20"/>
+                                      <w:lang w:val="x-none"/>
+                                    </w:rPr>
+                                    <w:t>Parameters/Queries</w:t>
+                                  </w:r>
+                                </w:p>
+                              </w:tc>
+                              <w:tc>
+                                <w:tcPr>
+                                  <w:tcW w:w="852" w:type="dxa"/>
+                                  <w:tcBorders>
+                                    <w:top w:val="single" w:sz="8" w:space="0" w:color="A3A3A3"/>
+                                    <w:left w:val="single" w:sz="8" w:space="0" w:color="A3A3A3"/>
+                                    <w:bottom w:val="single" w:sz="8" w:space="0" w:color="A3A3A3"/>
+                                    <w:right w:val="single" w:sz="8" w:space="0" w:color="A3A3A3"/>
+                                  </w:tcBorders>
+                                  <w:tcMar>
+                                    <w:top w:w="80" w:type="dxa"/>
+                                    <w:left w:w="80" w:type="dxa"/>
+                                    <w:bottom w:w="80" w:type="dxa"/>
+                                    <w:right w:w="80" w:type="dxa"/>
+                                  </w:tcMar>
+                                  <w:hideMark/>
+                                </w:tcPr>
+                                <w:p>
+                                  <w:pPr>
+                                    <w:spacing w:after="0" w:line="240" w:lineRule="auto"/>
+                                    <w:jc w:val="center"/>
+                                    <w:rPr>
+                                      <w:rFonts w:ascii="Calibri" w:eastAsia="Times New Roman" w:hAnsi="Calibri" w:cs="Calibri"/>
+                                      <w:color w:val="FF0000"/>
+                                      <w:sz w:val="12"/>
+                                    </w:rPr>
+                                  </w:pPr>
+                                  <w:r>
+                                    <w:rPr>
+                                      <w:rFonts w:ascii="Calibri" w:eastAsia="Times New Roman" w:hAnsi="Calibri" w:cs="Calibri"/>
+                                      <w:color w:val="FF0000"/>
+                                      <w:sz w:val="12"/>
+                                    </w:rPr>
+                                    <w:t>2/</w:t>
+                                  </w:r>
+                                  <w:proofErr w:type="spellStart"/>
+                                  <w:r>
+                                    <w:rPr>
+                                      <w:rFonts w:ascii="Calibri" w:eastAsia="Times New Roman" w:hAnsi="Calibri" w:cs="Calibri"/>
+                                      <w:color w:val="FF0000"/>
+                                      <w:sz w:val="12"/>
+                                    </w:rPr>
+                                    <w:t>6pts</w:t>
+                                  </w:r>
+                                  <w:proofErr w:type="spellEnd"/>
+                                </w:p>
+                              </w:tc>
+                              <w:tc>
+                                <w:tcPr>
+                                  <w:tcW w:w="768" w:type="dxa"/>
+                                  <w:tcBorders>
+                                    <w:top w:val="single" w:sz="8" w:space="0" w:color="A3A3A3"/>
+                                    <w:left w:val="single" w:sz="8" w:space="0" w:color="A3A3A3"/>
+                                    <w:bottom w:val="single" w:sz="8" w:space="0" w:color="A3A3A3"/>
+                                    <w:right w:val="single" w:sz="8" w:space="0" w:color="A3A3A3"/>
+                                  </w:tcBorders>
+                                </w:tcPr>
+                                <w:p>
+                                  <w:pPr>
+                                    <w:spacing w:after="0" w:line="240" w:lineRule="auto"/>
+                                    <w:jc w:val="center"/>
+                                    <w:rPr>
+                                      <w:rFonts w:ascii="Calibri" w:eastAsia="Times New Roman" w:hAnsi="Calibri" w:cs="Calibri"/>
+                                      <w:color w:val="FF0000"/>
+                                      <w:sz w:val="12"/>
+                                    </w:rPr>
+                                  </w:pPr>
+                                  <w:r>
+                                    <w:rPr>
+                                      <w:rFonts w:ascii="Calibri" w:eastAsia="Times New Roman" w:hAnsi="Calibri" w:cs="Calibri"/>
+                                      <w:color w:val="FF0000"/>
+                                      <w:sz w:val="12"/>
+                                    </w:rPr>
+                                    <w:t>6</w:t>
+                                  </w:r>
+                                </w:p>
+                              </w:tc>
+                            </w:tr>
+                            <w:tr>
+                              <w:tc>
+                                <w:tcPr>
+                                  <w:tcW w:w="1260" w:type="dxa"/>
+                                  <w:tcBorders>
+                                    <w:top w:val="single" w:sz="8" w:space="0" w:color="A3A3A3"/>
+                                    <w:left w:val="single" w:sz="8" w:space="0" w:color="A3A3A3"/>
+                                    <w:bottom w:val="single" w:sz="8" w:space="0" w:color="A3A3A3"/>
+                                    <w:right w:val="single" w:sz="8" w:space="0" w:color="A3A3A3"/>
+                                  </w:tcBorders>
+                                  <w:tcMar>
+                                    <w:top w:w="80" w:type="dxa"/>
+                                    <w:left w:w="80" w:type="dxa"/>
+                                    <w:bottom w:w="80" w:type="dxa"/>
+                                    <w:right w:w="80" w:type="dxa"/>
+                                  </w:tcMar>
+                                  <w:hideMark/>
+                                </w:tcPr>
+                                <w:p>
+                                  <w:pPr>
+                                    <w:spacing w:after="0" w:line="240" w:lineRule="auto"/>
+                                    <w:rPr>
+                                      <w:rFonts w:ascii="Calibri" w:eastAsia="Times New Roman" w:hAnsi="Calibri" w:cs="Calibri"/>
+                                      <w:sz w:val="12"/>
+                                      <w:szCs w:val="20"/>
+                                      <w:lang w:val="x-none"/>
+                                    </w:rPr>
+                                  </w:pPr>
+                                  <w:r>
+                                    <w:rPr>
+                                      <w:rFonts w:ascii="Calibri" w:eastAsia="Times New Roman" w:hAnsi="Calibri" w:cs="Calibri"/>
+                                      <w:b/>
+                                      <w:bCs/>
+                                      <w:sz w:val="12"/>
+                                      <w:szCs w:val="20"/>
+                                      <w:lang w:val="x-none"/>
+                                    </w:rPr>
+                                    <w:t>Full CRUD</w:t>
+                                  </w:r>
+                                </w:p>
+                                <w:p>
+                                  <w:pPr>
+                                    <w:spacing w:after="0" w:line="240" w:lineRule="auto"/>
+                                    <w:rPr>
+                                      <w:rFonts w:ascii="Calibri" w:eastAsia="Times New Roman" w:hAnsi="Calibri" w:cs="Calibri"/>
+                                      <w:sz w:val="12"/>
+                                      <w:szCs w:val="20"/>
+                                    </w:rPr>
+                                  </w:pPr>
+                                </w:p>
+                              </w:tc>
+                              <w:tc>
+                                <w:tcPr>
+                                  <w:tcW w:w="852" w:type="dxa"/>
+                                  <w:tcBorders>
+                                    <w:top w:val="single" w:sz="8" w:space="0" w:color="A3A3A3"/>
+                                    <w:left w:val="single" w:sz="8" w:space="0" w:color="A3A3A3"/>
+                                    <w:bottom w:val="single" w:sz="8" w:space="0" w:color="A3A3A3"/>
+                                    <w:right w:val="single" w:sz="8" w:space="0" w:color="A3A3A3"/>
+                                  </w:tcBorders>
+                                  <w:tcMar>
+                                    <w:top w:w="80" w:type="dxa"/>
+                                    <w:left w:w="80" w:type="dxa"/>
+                                    <w:bottom w:w="80" w:type="dxa"/>
+                                    <w:right w:w="80" w:type="dxa"/>
+                                  </w:tcMar>
+                                  <w:hideMark/>
+                                </w:tcPr>
+                                <w:p>
+                                  <w:pPr>
+                                    <w:spacing w:after="0" w:line="240" w:lineRule="auto"/>
+                                    <w:jc w:val="center"/>
+                                    <w:rPr>
+                                      <w:rFonts w:ascii="Calibri" w:eastAsia="Times New Roman" w:hAnsi="Calibri" w:cs="Calibri"/>
+                                      <w:sz w:val="12"/>
+                                    </w:rPr>
+                                  </w:pPr>
+                                  <w:r>
+                                    <w:rPr>
+                                      <w:rFonts w:ascii="Calibri" w:eastAsia="Times New Roman" w:hAnsi="Calibri" w:cs="Calibri"/>
+                                      <w:sz w:val="12"/>
+                                    </w:rPr>
+                                    <w:t>5/</w:t>
+                                  </w:r>
+                                  <w:proofErr w:type="spellStart"/>
+                                  <w:r>
+                                    <w:rPr>
+                                      <w:rFonts w:ascii="Calibri" w:eastAsia="Times New Roman" w:hAnsi="Calibri" w:cs="Calibri"/>
+                                      <w:sz w:val="12"/>
+                                    </w:rPr>
+                                    <w:t>5pts</w:t>
+                                  </w:r>
+                                  <w:proofErr w:type="spellEnd"/>
+                                </w:p>
+                              </w:tc>
+                              <w:tc>
+                                <w:tcPr>
+                                  <w:tcW w:w="768" w:type="dxa"/>
+                                  <w:tcBorders>
+                                    <w:top w:val="single" w:sz="8" w:space="0" w:color="A3A3A3"/>
+                                    <w:left w:val="single" w:sz="8" w:space="0" w:color="A3A3A3"/>
+                                    <w:bottom w:val="single" w:sz="8" w:space="0" w:color="A3A3A3"/>
+                                    <w:right w:val="single" w:sz="8" w:space="0" w:color="A3A3A3"/>
+                                  </w:tcBorders>
+                                </w:tcPr>
+                                <w:p>
+                                  <w:pPr>
+                                    <w:spacing w:after="0" w:line="240" w:lineRule="auto"/>
+                                    <w:jc w:val="center"/>
+                                    <w:rPr>
+                                      <w:rFonts w:ascii="Calibri" w:eastAsia="Times New Roman" w:hAnsi="Calibri" w:cs="Calibri"/>
+                                      <w:sz w:val="12"/>
+                                    </w:rPr>
+                                  </w:pPr>
+                                  <w:r>
+                                    <w:rPr>
+                                      <w:rFonts w:ascii="Calibri" w:eastAsia="Times New Roman" w:hAnsi="Calibri" w:cs="Calibri"/>
+                                      <w:sz w:val="12"/>
+                                    </w:rPr>
+                                    <w:t>5</w:t>
+                                  </w:r>
+                                </w:p>
+                              </w:tc>
+                            </w:tr>
+                            <w:tr>
+                              <w:tc>
+                                <w:tcPr>
+                                  <w:tcW w:w="1260" w:type="dxa"/>
+                                  <w:tcBorders>
+                                    <w:top w:val="single" w:sz="8" w:space="0" w:color="A3A3A3"/>
+                                    <w:left w:val="single" w:sz="8" w:space="0" w:color="A3A3A3"/>
+                                    <w:bottom w:val="single" w:sz="8" w:space="0" w:color="A3A3A3"/>
+                                    <w:right w:val="single" w:sz="8" w:space="0" w:color="A3A3A3"/>
+                                  </w:tcBorders>
+                                  <w:tcMar>
+                                    <w:top w:w="80" w:type="dxa"/>
+                                    <w:left w:w="80" w:type="dxa"/>
+                                    <w:bottom w:w="80" w:type="dxa"/>
+                                    <w:right w:w="80" w:type="dxa"/>
+                                  </w:tcMar>
+                                  <w:hideMark/>
+                                </w:tcPr>
+                                <w:p>
+                                  <w:pPr>
+                                    <w:spacing w:after="0" w:line="240" w:lineRule="auto"/>
+                                    <w:rPr>
+                                      <w:rFonts w:ascii="Calibri" w:eastAsia="Times New Roman" w:hAnsi="Calibri" w:cs="Calibri"/>
+                                      <w:sz w:val="12"/>
+                                      <w:szCs w:val="20"/>
+                                      <w:lang w:val="x-none"/>
+                                    </w:rPr>
+                                  </w:pPr>
+                                  <w:r>
+                                    <w:rPr>
+                                      <w:rFonts w:ascii="Calibri" w:eastAsia="Times New Roman" w:hAnsi="Calibri" w:cs="Calibri"/>
+                                      <w:b/>
+                                      <w:bCs/>
+                                      <w:sz w:val="12"/>
+                                      <w:szCs w:val="20"/>
+                                      <w:lang w:val="x-none"/>
+                                    </w:rPr>
+                                    <w:t>Controller File</w:t>
+                                  </w:r>
+                                </w:p>
+                              </w:tc>
+                              <w:tc>
+                                <w:tcPr>
+                                  <w:tcW w:w="852" w:type="dxa"/>
+                                  <w:tcBorders>
+                                    <w:top w:val="single" w:sz="8" w:space="0" w:color="A3A3A3"/>
+                                    <w:left w:val="single" w:sz="8" w:space="0" w:color="A3A3A3"/>
+                                    <w:bottom w:val="single" w:sz="8" w:space="0" w:color="A3A3A3"/>
+                                    <w:right w:val="single" w:sz="8" w:space="0" w:color="A3A3A3"/>
+                                  </w:tcBorders>
+                                  <w:tcMar>
+                                    <w:top w:w="80" w:type="dxa"/>
+                                    <w:left w:w="80" w:type="dxa"/>
+                                    <w:bottom w:w="80" w:type="dxa"/>
+                                    <w:right w:w="80" w:type="dxa"/>
+                                  </w:tcMar>
+                                  <w:hideMark/>
+                                </w:tcPr>
+                                <w:p>
+                                  <w:pPr>
+                                    <w:spacing w:after="0" w:line="240" w:lineRule="auto"/>
+                                    <w:jc w:val="center"/>
+                                    <w:rPr>
+                                      <w:rFonts w:ascii="Calibri" w:eastAsia="Times New Roman" w:hAnsi="Calibri" w:cs="Calibri"/>
+                                      <w:sz w:val="12"/>
+                                    </w:rPr>
+                                  </w:pPr>
+                                  <w:r>
+                                    <w:rPr>
+                                      <w:rFonts w:ascii="Calibri" w:eastAsia="Times New Roman" w:hAnsi="Calibri" w:cs="Calibri"/>
+                                      <w:sz w:val="12"/>
+                                    </w:rPr>
+                                    <w:t>5/</w:t>
+                                  </w:r>
+                                  <w:proofErr w:type="spellStart"/>
+                                  <w:r>
+                                    <w:rPr>
+                                      <w:rFonts w:ascii="Calibri" w:eastAsia="Times New Roman" w:hAnsi="Calibri" w:cs="Calibri"/>
+                                      <w:sz w:val="12"/>
+                                    </w:rPr>
+                                    <w:t>5pts</w:t>
+                                  </w:r>
+                                  <w:proofErr w:type="spellEnd"/>
+                                </w:p>
+                              </w:tc>
+                              <w:tc>
+                                <w:tcPr>
+                                  <w:tcW w:w="768" w:type="dxa"/>
+                                  <w:tcBorders>
+                                    <w:top w:val="single" w:sz="8" w:space="0" w:color="A3A3A3"/>
+                                    <w:left w:val="single" w:sz="8" w:space="0" w:color="A3A3A3"/>
+                                    <w:bottom w:val="single" w:sz="8" w:space="0" w:color="A3A3A3"/>
+                                    <w:right w:val="single" w:sz="8" w:space="0" w:color="A3A3A3"/>
+                                  </w:tcBorders>
+                                </w:tcPr>
+                                <w:p>
+                                  <w:pPr>
+                                    <w:spacing w:after="0" w:line="240" w:lineRule="auto"/>
+                                    <w:jc w:val="center"/>
+                                    <w:rPr>
+                                      <w:rFonts w:ascii="Calibri" w:eastAsia="Times New Roman" w:hAnsi="Calibri" w:cs="Calibri"/>
+                                      <w:sz w:val="12"/>
+                                    </w:rPr>
+                                  </w:pPr>
+                                  <w:r>
+                                    <w:rPr>
+                                      <w:rFonts w:ascii="Calibri" w:eastAsia="Times New Roman" w:hAnsi="Calibri" w:cs="Calibri"/>
+                                      <w:sz w:val="12"/>
+                                    </w:rPr>
+                                    <w:t>5</w:t>
+                                  </w:r>
+                                </w:p>
+                              </w:tc>
+                            </w:tr>
+                            <w:tr>
+                              <w:tc>
+                                <w:tcPr>
+                                  <w:tcW w:w="1260" w:type="dxa"/>
+                                  <w:tcBorders>
+                                    <w:top w:val="single" w:sz="8" w:space="0" w:color="A3A3A3"/>
+                                    <w:left w:val="single" w:sz="8" w:space="0" w:color="A3A3A3"/>
+                                    <w:bottom w:val="single" w:sz="8" w:space="0" w:color="A3A3A3"/>
+                                    <w:right w:val="single" w:sz="8" w:space="0" w:color="A3A3A3"/>
+                                  </w:tcBorders>
+                                  <w:tcMar>
+                                    <w:top w:w="80" w:type="dxa"/>
+                                    <w:left w:w="80" w:type="dxa"/>
+                                    <w:bottom w:w="80" w:type="dxa"/>
+                                    <w:right w:w="80" w:type="dxa"/>
+                                  </w:tcMar>
+                                  <w:hideMark/>
+                                </w:tcPr>
+                                <w:p>
+                                  <w:pPr>
+                                    <w:spacing w:after="0" w:line="240" w:lineRule="auto"/>
+                                    <w:rPr>
+                                      <w:rFonts w:ascii="Calibri" w:eastAsia="Times New Roman" w:hAnsi="Calibri" w:cs="Calibri"/>
+                                      <w:sz w:val="12"/>
+                                      <w:szCs w:val="20"/>
+                                      <w:lang w:val="x-none"/>
+                                    </w:rPr>
+                                  </w:pPr>
+                                  <w:r>
+                                    <w:rPr>
+                                      <w:rFonts w:ascii="Calibri" w:eastAsia="Times New Roman" w:hAnsi="Calibri" w:cs="Calibri"/>
+                                      <w:b/>
+                                      <w:bCs/>
+                                      <w:sz w:val="12"/>
+                                      <w:szCs w:val="20"/>
+                                      <w:lang w:val="x-none"/>
+                                    </w:rPr>
+                                    <w:t>REST</w:t>
+                                  </w:r>
+                                  <w:r>
+                                    <w:rPr>
+                                      <w:rFonts w:ascii="Calibri" w:eastAsia="Times New Roman" w:hAnsi="Calibri" w:cs="Calibri"/>
+                                      <w:b/>
+                                      <w:bCs/>
+                                      <w:sz w:val="12"/>
+                                      <w:szCs w:val="20"/>
+                                      <w:lang w:val="x-none"/>
+                                    </w:rPr>
+                                    <w:t xml:space="preserve"> Method</w:t>
+                                  </w:r>
+                                </w:p>
+                              </w:tc>
+                              <w:tc>
+                                <w:tcPr>
+                                  <w:tcW w:w="852" w:type="dxa"/>
+                                  <w:tcBorders>
+                                    <w:top w:val="single" w:sz="8" w:space="0" w:color="A3A3A3"/>
+                                    <w:left w:val="single" w:sz="8" w:space="0" w:color="A3A3A3"/>
+                                    <w:bottom w:val="single" w:sz="8" w:space="0" w:color="A3A3A3"/>
+                                    <w:right w:val="single" w:sz="8" w:space="0" w:color="A3A3A3"/>
+                                  </w:tcBorders>
+                                  <w:tcMar>
+                                    <w:top w:w="80" w:type="dxa"/>
+                                    <w:left w:w="80" w:type="dxa"/>
+                                    <w:bottom w:w="80" w:type="dxa"/>
+                                    <w:right w:w="80" w:type="dxa"/>
+                                  </w:tcMar>
+                                  <w:hideMark/>
+                                </w:tcPr>
+                                <w:p>
+                                  <w:pPr>
+                                    <w:spacing w:after="0" w:line="240" w:lineRule="auto"/>
+                                    <w:jc w:val="center"/>
+                                    <w:rPr>
+                                      <w:rFonts w:ascii="Calibri" w:eastAsia="Times New Roman" w:hAnsi="Calibri" w:cs="Calibri"/>
+                                      <w:sz w:val="12"/>
+                                    </w:rPr>
+                                  </w:pPr>
+                                  <w:r>
+                                    <w:rPr>
+                                      <w:rFonts w:ascii="Calibri" w:eastAsia="Times New Roman" w:hAnsi="Calibri" w:cs="Calibri"/>
+                                      <w:sz w:val="12"/>
+                                    </w:rPr>
+                                    <w:t>5/</w:t>
+                                  </w:r>
+                                  <w:proofErr w:type="spellStart"/>
+                                  <w:r>
+                                    <w:rPr>
+                                      <w:rFonts w:ascii="Calibri" w:eastAsia="Times New Roman" w:hAnsi="Calibri" w:cs="Calibri"/>
+                                      <w:sz w:val="12"/>
+                                    </w:rPr>
+                                    <w:t>5pts</w:t>
+                                  </w:r>
+                                  <w:proofErr w:type="spellEnd"/>
+                                </w:p>
+                              </w:tc>
+                              <w:tc>
+                                <w:tcPr>
+                                  <w:tcW w:w="768" w:type="dxa"/>
+                                  <w:tcBorders>
+                                    <w:top w:val="single" w:sz="8" w:space="0" w:color="A3A3A3"/>
+                                    <w:left w:val="single" w:sz="8" w:space="0" w:color="A3A3A3"/>
+                                    <w:bottom w:val="single" w:sz="8" w:space="0" w:color="A3A3A3"/>
+                                    <w:right w:val="single" w:sz="8" w:space="0" w:color="A3A3A3"/>
+                                  </w:tcBorders>
+                                </w:tcPr>
+                                <w:p>
+                                  <w:pPr>
+                                    <w:spacing w:after="0" w:line="240" w:lineRule="auto"/>
+                                    <w:jc w:val="center"/>
+                                    <w:rPr>
+                                      <w:rFonts w:ascii="Calibri" w:eastAsia="Times New Roman" w:hAnsi="Calibri" w:cs="Calibri"/>
+                                      <w:sz w:val="12"/>
+                                    </w:rPr>
+                                  </w:pPr>
+                                  <w:r>
+                                    <w:rPr>
+                                      <w:rFonts w:ascii="Calibri" w:eastAsia="Times New Roman" w:hAnsi="Calibri" w:cs="Calibri"/>
+                                      <w:sz w:val="12"/>
+                                    </w:rPr>
+                                    <w:t>5</w:t>
+                                  </w:r>
+                                </w:p>
+                              </w:tc>
+                            </w:tr>
+                            <w:tr>
+                              <w:tc>
+                                <w:tcPr>
+                                  <w:tcW w:w="1260" w:type="dxa"/>
+                                  <w:tcBorders>
+                                    <w:top w:val="single" w:sz="8" w:space="0" w:color="A3A3A3"/>
+                                    <w:left w:val="single" w:sz="8" w:space="0" w:color="A3A3A3"/>
+                                    <w:bottom w:val="single" w:sz="8" w:space="0" w:color="A3A3A3"/>
+                                    <w:right w:val="single" w:sz="8" w:space="0" w:color="A3A3A3"/>
+                                  </w:tcBorders>
+                                  <w:tcMar>
+                                    <w:top w:w="80" w:type="dxa"/>
+                                    <w:left w:w="80" w:type="dxa"/>
+                                    <w:bottom w:w="80" w:type="dxa"/>
+                                    <w:right w:w="80" w:type="dxa"/>
+                                  </w:tcMar>
+                                  <w:hideMark/>
+                                </w:tcPr>
+                                <w:p>
+                                  <w:pPr>
+                                    <w:spacing w:after="0" w:line="240" w:lineRule="auto"/>
+                                    <w:rPr>
+                                      <w:rFonts w:ascii="Calibri" w:eastAsia="Times New Roman" w:hAnsi="Calibri" w:cs="Calibri"/>
+                                      <w:sz w:val="12"/>
+                                      <w:szCs w:val="20"/>
+                                      <w:lang w:val="x-none"/>
+                                    </w:rPr>
+                                  </w:pPr>
+                                  <w:r>
+                                    <w:rPr>
+                                      <w:rFonts w:ascii="Calibri" w:eastAsia="Times New Roman" w:hAnsi="Calibri" w:cs="Calibri"/>
+                                      <w:b/>
+                                      <w:bCs/>
+                                      <w:sz w:val="12"/>
+                                      <w:szCs w:val="20"/>
+                                      <w:lang w:val="x-none"/>
+                                    </w:rPr>
+                                    <w:t>Promises</w:t>
+                                  </w:r>
+                                  <w:r>
+                                    <w:rPr>
+                                      <w:rFonts w:ascii="Calibri" w:eastAsia="Times New Roman" w:hAnsi="Calibri" w:cs="Calibri"/>
+                                      <w:b/>
+                                      <w:bCs/>
+                                      <w:sz w:val="12"/>
+                                      <w:szCs w:val="20"/>
+                                      <w:lang w:val="x-none"/>
+                                    </w:rPr>
+                                    <w:t xml:space="preserve"> (.then &amp; .catch)</w:t>
+                                  </w:r>
+                                </w:p>
+                              </w:tc>
+                              <w:tc>
+                                <w:tcPr>
+                                  <w:tcW w:w="852" w:type="dxa"/>
+                                  <w:tcBorders>
+                                    <w:top w:val="single" w:sz="8" w:space="0" w:color="A3A3A3"/>
+                                    <w:left w:val="single" w:sz="8" w:space="0" w:color="A3A3A3"/>
+                                    <w:bottom w:val="single" w:sz="8" w:space="0" w:color="A3A3A3"/>
+                                    <w:right w:val="single" w:sz="8" w:space="0" w:color="A3A3A3"/>
+                                  </w:tcBorders>
+                                  <w:tcMar>
+                                    <w:top w:w="80" w:type="dxa"/>
+                                    <w:left w:w="80" w:type="dxa"/>
+                                    <w:bottom w:w="80" w:type="dxa"/>
+                                    <w:right w:w="80" w:type="dxa"/>
+                                  </w:tcMar>
+                                  <w:hideMark/>
+                                </w:tcPr>
+                                <w:p>
+                                  <w:pPr>
+                                    <w:spacing w:after="0" w:line="240" w:lineRule="auto"/>
+                                    <w:jc w:val="center"/>
+                                    <w:rPr>
+                                      <w:rFonts w:ascii="Calibri" w:eastAsia="Times New Roman" w:hAnsi="Calibri" w:cs="Calibri"/>
+                                      <w:sz w:val="12"/>
+                                    </w:rPr>
+                                  </w:pPr>
+                                  <w:r>
+                                    <w:rPr>
+                                      <w:rFonts w:ascii="Calibri" w:eastAsia="Times New Roman" w:hAnsi="Calibri" w:cs="Calibri"/>
+                                      <w:sz w:val="12"/>
+                                    </w:rPr>
+                                    <w:t>5/</w:t>
+                                  </w:r>
+                                  <w:proofErr w:type="spellStart"/>
+                                  <w:r>
+                                    <w:rPr>
+                                      <w:rFonts w:ascii="Calibri" w:eastAsia="Times New Roman" w:hAnsi="Calibri" w:cs="Calibri"/>
+                                      <w:sz w:val="12"/>
+                                    </w:rPr>
+                                    <w:t>5pts</w:t>
+                                  </w:r>
+                                  <w:proofErr w:type="spellEnd"/>
+                                </w:p>
+                              </w:tc>
+                              <w:tc>
+                                <w:tcPr>
+                                  <w:tcW w:w="768" w:type="dxa"/>
+                                  <w:tcBorders>
+                                    <w:top w:val="single" w:sz="8" w:space="0" w:color="A3A3A3"/>
+                                    <w:left w:val="single" w:sz="8" w:space="0" w:color="A3A3A3"/>
+                                    <w:bottom w:val="single" w:sz="8" w:space="0" w:color="A3A3A3"/>
+                                    <w:right w:val="single" w:sz="8" w:space="0" w:color="A3A3A3"/>
+                                  </w:tcBorders>
+                                </w:tcPr>
+                                <w:p>
+                                  <w:pPr>
+                                    <w:spacing w:after="0" w:line="240" w:lineRule="auto"/>
+                                    <w:jc w:val="center"/>
+                                    <w:rPr>
+                                      <w:rFonts w:ascii="Calibri" w:eastAsia="Times New Roman" w:hAnsi="Calibri" w:cs="Calibri"/>
+                                      <w:sz w:val="12"/>
+                                    </w:rPr>
+                                  </w:pPr>
+                                  <w:r>
+                                    <w:rPr>
+                                      <w:rFonts w:ascii="Calibri" w:eastAsia="Times New Roman" w:hAnsi="Calibri" w:cs="Calibri"/>
+                                      <w:sz w:val="12"/>
+                                    </w:rPr>
+                                    <w:t>5</w:t>
+                                  </w:r>
+                                </w:p>
+                              </w:tc>
+                            </w:tr>
+                            <w:tr>
+                              <w:tc>
+                                <w:tcPr>
+                                  <w:tcW w:w="1260" w:type="dxa"/>
+                                  <w:tcBorders>
+                                    <w:top w:val="single" w:sz="8" w:space="0" w:color="A3A3A3"/>
+                                    <w:left w:val="single" w:sz="8" w:space="0" w:color="A3A3A3"/>
+                                    <w:bottom w:val="single" w:sz="8" w:space="0" w:color="A3A3A3"/>
+                                    <w:right w:val="single" w:sz="8" w:space="0" w:color="A3A3A3"/>
+                                  </w:tcBorders>
+                                  <w:tcMar>
+                                    <w:top w:w="80" w:type="dxa"/>
+                                    <w:left w:w="80" w:type="dxa"/>
+                                    <w:bottom w:w="80" w:type="dxa"/>
+                                    <w:right w:w="80" w:type="dxa"/>
+                                  </w:tcMar>
+                                  <w:hideMark/>
+                                </w:tcPr>
+                                <w:p>
+                                  <w:pPr>
+                                    <w:spacing w:after="0" w:line="240" w:lineRule="auto"/>
+                                    <w:rPr>
+                                      <w:rFonts w:ascii="Calibri" w:eastAsia="Times New Roman" w:hAnsi="Calibri" w:cs="Calibri"/>
+                                      <w:sz w:val="12"/>
+                                      <w:szCs w:val="20"/>
+                                      <w:lang w:val="x-none"/>
+                                    </w:rPr>
+                                  </w:pPr>
+                                  <w:proofErr w:type="spellStart"/>
+                                  <w:r>
+                                    <w:rPr>
+                                      <w:rFonts w:ascii="Calibri" w:eastAsia="Times New Roman" w:hAnsi="Calibri" w:cs="Calibri"/>
+                                      <w:b/>
+                                      <w:bCs/>
+                                      <w:sz w:val="12"/>
+                                      <w:szCs w:val="20"/>
+                                      <w:lang w:val="x-none"/>
+                                    </w:rPr>
+                                    <w:t>Destructuring</w:t>
+                                  </w:r>
+                                  <w:proofErr w:type="spellEnd"/>
+                                </w:p>
+                              </w:tc>
+                              <w:tc>
+                                <w:tcPr>
+                                  <w:tcW w:w="852" w:type="dxa"/>
+                                  <w:tcBorders>
+                                    <w:top w:val="single" w:sz="8" w:space="0" w:color="A3A3A3"/>
+                                    <w:left w:val="single" w:sz="8" w:space="0" w:color="A3A3A3"/>
+                                    <w:bottom w:val="single" w:sz="8" w:space="0" w:color="A3A3A3"/>
+                                    <w:right w:val="single" w:sz="8" w:space="0" w:color="A3A3A3"/>
+                                  </w:tcBorders>
+                                  <w:tcMar>
+                                    <w:top w:w="80" w:type="dxa"/>
+                                    <w:left w:w="80" w:type="dxa"/>
+                                    <w:bottom w:w="80" w:type="dxa"/>
+                                    <w:right w:w="80" w:type="dxa"/>
+                                  </w:tcMar>
+                                  <w:hideMark/>
+                                </w:tcPr>
+                                <w:p>
+                                  <w:pPr>
+                                    <w:spacing w:after="0" w:line="240" w:lineRule="auto"/>
+                                    <w:jc w:val="center"/>
+                                    <w:rPr>
+                                      <w:rFonts w:ascii="Calibri" w:eastAsia="Times New Roman" w:hAnsi="Calibri" w:cs="Calibri"/>
+                                      <w:sz w:val="12"/>
+                                    </w:rPr>
+                                  </w:pPr>
+                                  <w:r>
+                                    <w:rPr>
+                                      <w:rFonts w:ascii="Calibri" w:eastAsia="Times New Roman" w:hAnsi="Calibri" w:cs="Calibri"/>
+                                      <w:sz w:val="12"/>
+                                    </w:rPr>
+                                    <w:t>2/</w:t>
+                                  </w:r>
+                                  <w:proofErr w:type="spellStart"/>
+                                  <w:r>
+                                    <w:rPr>
+                                      <w:rFonts w:ascii="Calibri" w:eastAsia="Times New Roman" w:hAnsi="Calibri" w:cs="Calibri"/>
+                                      <w:sz w:val="12"/>
+                                    </w:rPr>
+                                    <w:t>6pts</w:t>
+                                  </w:r>
+                                  <w:proofErr w:type="spellEnd"/>
+                                </w:p>
+                              </w:tc>
+                              <w:tc>
+                                <w:tcPr>
+                                  <w:tcW w:w="768" w:type="dxa"/>
+                                  <w:tcBorders>
+                                    <w:top w:val="single" w:sz="8" w:space="0" w:color="A3A3A3"/>
+                                    <w:left w:val="single" w:sz="8" w:space="0" w:color="A3A3A3"/>
+                                    <w:bottom w:val="single" w:sz="8" w:space="0" w:color="A3A3A3"/>
+                                    <w:right w:val="single" w:sz="8" w:space="0" w:color="A3A3A3"/>
+                                  </w:tcBorders>
+                                </w:tcPr>
+                                <w:p>
+                                  <w:pPr>
+                                    <w:spacing w:after="0" w:line="240" w:lineRule="auto"/>
+                                    <w:jc w:val="center"/>
+                                    <w:rPr>
+                                      <w:rFonts w:ascii="Calibri" w:eastAsia="Times New Roman" w:hAnsi="Calibri" w:cs="Calibri"/>
+                                      <w:sz w:val="12"/>
+                                    </w:rPr>
+                                  </w:pPr>
+                                  <w:r>
+                                    <w:rPr>
+                                      <w:rFonts w:ascii="Calibri" w:eastAsia="Times New Roman" w:hAnsi="Calibri" w:cs="Calibri"/>
+                                      <w:sz w:val="12"/>
+                                    </w:rPr>
+                                    <w:t>6</w:t>
+                                  </w:r>
+                                </w:p>
+                              </w:tc>
+                            </w:tr>
+                            <w:tr>
+                              <w:tc>
+                                <w:tcPr>
+                                  <w:tcW w:w="1260" w:type="dxa"/>
+                                  <w:tcBorders>
+                                    <w:top w:val="single" w:sz="8" w:space="0" w:color="A3A3A3"/>
+                                    <w:left w:val="single" w:sz="8" w:space="0" w:color="A3A3A3"/>
+                                    <w:bottom w:val="single" w:sz="8" w:space="0" w:color="A3A3A3"/>
+                                    <w:right w:val="single" w:sz="8" w:space="0" w:color="A3A3A3"/>
+                                  </w:tcBorders>
+                                  <w:tcMar>
+                                    <w:top w:w="80" w:type="dxa"/>
+                                    <w:left w:w="80" w:type="dxa"/>
+                                    <w:bottom w:w="80" w:type="dxa"/>
+                                    <w:right w:w="80" w:type="dxa"/>
+                                  </w:tcMar>
+                                  <w:hideMark/>
+                                </w:tcPr>
+                                <w:p>
+                                  <w:pPr>
+                                    <w:spacing w:after="0" w:line="240" w:lineRule="auto"/>
+                                    <w:rPr>
+                                      <w:rFonts w:ascii="Calibri" w:eastAsia="Times New Roman" w:hAnsi="Calibri" w:cs="Calibri"/>
+                                      <w:sz w:val="12"/>
+                                      <w:szCs w:val="20"/>
+                                      <w:lang w:val="x-none"/>
+                                    </w:rPr>
+                                  </w:pPr>
+                                  <w:r>
+                                    <w:rPr>
+                                      <w:rFonts w:ascii="Calibri" w:eastAsia="Times New Roman" w:hAnsi="Calibri" w:cs="Calibri"/>
+                                      <w:b/>
+                                      <w:bCs/>
+                                      <w:sz w:val="12"/>
+                                      <w:szCs w:val="20"/>
+                                      <w:lang w:val="x-none"/>
+                                    </w:rPr>
+                                    <w:t xml:space="preserve">Remove </w:t>
+                                  </w:r>
+                                  <w:r>
+                                    <w:rPr>
+                                      <w:rFonts w:ascii="Calibri" w:eastAsia="Times New Roman" w:hAnsi="Calibri" w:cs="Calibri"/>
+                                      <w:b/>
+                                      <w:bCs/>
+                                      <w:sz w:val="12"/>
+                                      <w:szCs w:val="20"/>
+                                      <w:lang w:val="x-none"/>
+                                    </w:rPr>
+                                    <w:t>Default Styling</w:t>
+                                  </w:r>
+                                </w:p>
+                              </w:tc>
+                              <w:tc>
+                                <w:tcPr>
+                                  <w:tcW w:w="852" w:type="dxa"/>
+                                  <w:tcBorders>
+                                    <w:top w:val="single" w:sz="8" w:space="0" w:color="A3A3A3"/>
+                                    <w:left w:val="single" w:sz="8" w:space="0" w:color="A3A3A3"/>
+                                    <w:bottom w:val="single" w:sz="8" w:space="0" w:color="A3A3A3"/>
+                                    <w:right w:val="single" w:sz="8" w:space="0" w:color="A3A3A3"/>
+                                  </w:tcBorders>
+                                  <w:tcMar>
+                                    <w:top w:w="80" w:type="dxa"/>
+                                    <w:left w:w="80" w:type="dxa"/>
+                                    <w:bottom w:w="80" w:type="dxa"/>
+                                    <w:right w:w="80" w:type="dxa"/>
+                                  </w:tcMar>
+                                  <w:hideMark/>
+                                </w:tcPr>
+                                <w:p>
+                                  <w:pPr>
+                                    <w:spacing w:after="0" w:line="240" w:lineRule="auto"/>
+                                    <w:jc w:val="center"/>
+                                    <w:rPr>
+                                      <w:rFonts w:ascii="Calibri" w:eastAsia="Times New Roman" w:hAnsi="Calibri" w:cs="Calibri"/>
+                                      <w:sz w:val="12"/>
+                                    </w:rPr>
+                                  </w:pPr>
+                                  <w:r>
+                                    <w:rPr>
+                                      <w:rFonts w:ascii="Calibri" w:eastAsia="Times New Roman" w:hAnsi="Calibri" w:cs="Calibri"/>
+                                      <w:sz w:val="12"/>
+                                    </w:rPr>
+                                    <w:t>2/</w:t>
+                                  </w:r>
+                                  <w:proofErr w:type="spellStart"/>
+                                  <w:r>
+                                    <w:rPr>
+                                      <w:rFonts w:ascii="Calibri" w:eastAsia="Times New Roman" w:hAnsi="Calibri" w:cs="Calibri"/>
+                                      <w:sz w:val="12"/>
+                                    </w:rPr>
+                                    <w:t>2pts</w:t>
+                                  </w:r>
+                                  <w:proofErr w:type="spellEnd"/>
+                                </w:p>
+                              </w:tc>
+                              <w:tc>
+                                <w:tcPr>
+                                  <w:tcW w:w="768" w:type="dxa"/>
+                                  <w:tcBorders>
+                                    <w:top w:val="single" w:sz="8" w:space="0" w:color="A3A3A3"/>
+                                    <w:left w:val="single" w:sz="8" w:space="0" w:color="A3A3A3"/>
+                                    <w:bottom w:val="single" w:sz="8" w:space="0" w:color="A3A3A3"/>
+                                    <w:right w:val="single" w:sz="8" w:space="0" w:color="A3A3A3"/>
+                                  </w:tcBorders>
+                                </w:tcPr>
+                                <w:p>
+                                  <w:pPr>
+                                    <w:spacing w:after="0" w:line="240" w:lineRule="auto"/>
+                                    <w:jc w:val="center"/>
+                                    <w:rPr>
+                                      <w:rFonts w:ascii="Calibri" w:eastAsia="Times New Roman" w:hAnsi="Calibri" w:cs="Calibri"/>
+                                      <w:sz w:val="12"/>
+                                    </w:rPr>
+                                  </w:pPr>
+                                  <w:r>
+                                    <w:rPr>
+                                      <w:rFonts w:ascii="Calibri" w:eastAsia="Times New Roman" w:hAnsi="Calibri" w:cs="Calibri"/>
+                                      <w:sz w:val="12"/>
+                                    </w:rPr>
+                                    <w:t>2</w:t>
+                                  </w:r>
+                                </w:p>
+                              </w:tc>
+                            </w:tr>
+                            <w:tr>
+                              <w:tc>
+                                <w:tcPr>
+                                  <w:tcW w:w="1260" w:type="dxa"/>
+                                  <w:tcBorders>
+                                    <w:top w:val="single" w:sz="8" w:space="0" w:color="A3A3A3"/>
+                                    <w:left w:val="single" w:sz="8" w:space="0" w:color="A3A3A3"/>
+                                    <w:bottom w:val="single" w:sz="8" w:space="0" w:color="A3A3A3"/>
+                                    <w:right w:val="single" w:sz="8" w:space="0" w:color="A3A3A3"/>
+                                  </w:tcBorders>
+                                  <w:tcMar>
+                                    <w:top w:w="80" w:type="dxa"/>
+                                    <w:left w:w="80" w:type="dxa"/>
+                                    <w:bottom w:w="80" w:type="dxa"/>
+                                    <w:right w:w="80" w:type="dxa"/>
+                                  </w:tcMar>
+                                  <w:hideMark/>
+                                </w:tcPr>
+                                <w:p>
+                                  <w:pPr>
+                                    <w:spacing w:after="0" w:line="240" w:lineRule="auto"/>
+                                    <w:rPr>
+                                      <w:rFonts w:ascii="Calibri" w:eastAsia="Times New Roman" w:hAnsi="Calibri" w:cs="Calibri"/>
+                                      <w:sz w:val="12"/>
+                                      <w:szCs w:val="20"/>
+                                      <w:lang w:val="x-none"/>
+                                    </w:rPr>
+                                  </w:pPr>
+                                  <w:r>
+                                    <w:rPr>
+                                      <w:rFonts w:ascii="Calibri" w:eastAsia="Times New Roman" w:hAnsi="Calibri" w:cs="Calibri"/>
+                                      <w:b/>
+                                      <w:bCs/>
+                                      <w:sz w:val="12"/>
+                                      <w:szCs w:val="20"/>
+                                      <w:lang w:val="x-none"/>
+                                    </w:rPr>
+                                    <w:t>Change</w:t>
+                                  </w:r>
+                                  <w:r>
+                                    <w:rPr>
+                                      <w:rFonts w:ascii="Calibri" w:eastAsia="Times New Roman" w:hAnsi="Calibri" w:cs="Calibri"/>
+                                      <w:b/>
+                                      <w:bCs/>
+                                      <w:sz w:val="12"/>
+                                      <w:szCs w:val="20"/>
+                                      <w:lang w:val="x-none"/>
+                                    </w:rPr>
+                                    <w:t xml:space="preserve"> Site T</w:t>
+                                  </w:r>
+                                  <w:r>
+                                    <w:rPr>
+                                      <w:rFonts w:ascii="Calibri" w:eastAsia="Times New Roman" w:hAnsi="Calibri" w:cs="Calibri"/>
+                                      <w:b/>
+                                      <w:bCs/>
+                                      <w:sz w:val="12"/>
+                                      <w:szCs w:val="20"/>
+                                      <w:lang w:val="x-none"/>
+                                    </w:rPr>
+                                    <w:t>itle</w:t>
+                                  </w:r>
+                                </w:p>
+                              </w:tc>
+                              <w:tc>
+                                <w:tcPr>
+                                  <w:tcW w:w="852" w:type="dxa"/>
+                                  <w:tcBorders>
+                                    <w:top w:val="single" w:sz="8" w:space="0" w:color="A3A3A3"/>
+                                    <w:left w:val="single" w:sz="8" w:space="0" w:color="A3A3A3"/>
+                                    <w:bottom w:val="single" w:sz="8" w:space="0" w:color="A3A3A3"/>
+                                    <w:right w:val="single" w:sz="8" w:space="0" w:color="A3A3A3"/>
+                                  </w:tcBorders>
+                                  <w:tcMar>
+                                    <w:top w:w="80" w:type="dxa"/>
+                                    <w:left w:w="80" w:type="dxa"/>
+                                    <w:bottom w:w="80" w:type="dxa"/>
+                                    <w:right w:w="80" w:type="dxa"/>
+                                  </w:tcMar>
+                                  <w:hideMark/>
+                                </w:tcPr>
+                                <w:p>
+                                  <w:pPr>
+                                    <w:spacing w:after="0" w:line="240" w:lineRule="auto"/>
+                                    <w:jc w:val="center"/>
+                                    <w:rPr>
+                                      <w:rFonts w:ascii="Calibri" w:eastAsia="Times New Roman" w:hAnsi="Calibri" w:cs="Calibri"/>
+                                      <w:sz w:val="12"/>
+                                    </w:rPr>
+                                  </w:pPr>
+                                  <w:r>
+                                    <w:rPr>
+                                      <w:rFonts w:ascii="Calibri" w:eastAsia="Times New Roman" w:hAnsi="Calibri" w:cs="Calibri"/>
+                                      <w:sz w:val="12"/>
+                                    </w:rPr>
+                                    <w:t>2/</w:t>
+                                  </w:r>
+                                  <w:proofErr w:type="spellStart"/>
+                                  <w:r>
+                                    <w:rPr>
+                                      <w:rFonts w:ascii="Calibri" w:eastAsia="Times New Roman" w:hAnsi="Calibri" w:cs="Calibri"/>
+                                      <w:sz w:val="12"/>
+                                    </w:rPr>
+                                    <w:t>2pts</w:t>
+                                  </w:r>
+                                  <w:proofErr w:type="spellEnd"/>
+                                </w:p>
+                              </w:tc>
+                              <w:tc>
+                                <w:tcPr>
+                                  <w:tcW w:w="768" w:type="dxa"/>
+                                  <w:tcBorders>
+                                    <w:top w:val="single" w:sz="8" w:space="0" w:color="A3A3A3"/>
+                                    <w:left w:val="single" w:sz="8" w:space="0" w:color="A3A3A3"/>
+                                    <w:bottom w:val="single" w:sz="8" w:space="0" w:color="A3A3A3"/>
+                                    <w:right w:val="single" w:sz="8" w:space="0" w:color="A3A3A3"/>
+                                  </w:tcBorders>
+                                </w:tcPr>
+                                <w:p>
+                                  <w:pPr>
+                                    <w:spacing w:after="0" w:line="240" w:lineRule="auto"/>
+                                    <w:jc w:val="center"/>
+                                    <w:rPr>
+                                      <w:rFonts w:ascii="Calibri" w:eastAsia="Times New Roman" w:hAnsi="Calibri" w:cs="Calibri"/>
+                                      <w:sz w:val="12"/>
+                                    </w:rPr>
+                                  </w:pPr>
+                                  <w:r>
+                                    <w:rPr>
+                                      <w:rFonts w:ascii="Calibri" w:eastAsia="Times New Roman" w:hAnsi="Calibri" w:cs="Calibri"/>
+                                      <w:sz w:val="12"/>
+                                    </w:rPr>
+                                    <w:t>2</w:t>
+                                  </w:r>
+                                </w:p>
+                              </w:tc>
+                            </w:tr>
+                            <w:tr>
+                              <w:tc>
+                                <w:tcPr>
+                                  <w:tcW w:w="1260" w:type="dxa"/>
+                                  <w:tcBorders>
+                                    <w:top w:val="single" w:sz="8" w:space="0" w:color="A3A3A3"/>
+                                    <w:left w:val="single" w:sz="8" w:space="0" w:color="A3A3A3"/>
+                                    <w:bottom w:val="single" w:sz="8" w:space="0" w:color="A3A3A3"/>
+                                    <w:right w:val="single" w:sz="8" w:space="0" w:color="A3A3A3"/>
+                                  </w:tcBorders>
+                                  <w:tcMar>
+                                    <w:top w:w="80" w:type="dxa"/>
+                                    <w:left w:w="80" w:type="dxa"/>
+                                    <w:bottom w:w="80" w:type="dxa"/>
+                                    <w:right w:w="80" w:type="dxa"/>
+                                  </w:tcMar>
+                                  <w:hideMark/>
+                                </w:tcPr>
+                                <w:p>
+                                  <w:pPr>
+                                    <w:spacing w:after="0" w:line="240" w:lineRule="auto"/>
+                                    <w:rPr>
+                                      <w:rFonts w:ascii="Calibri" w:eastAsia="Times New Roman" w:hAnsi="Calibri" w:cs="Calibri"/>
+                                      <w:sz w:val="12"/>
+                                      <w:szCs w:val="20"/>
+                                      <w:lang w:val="x-none"/>
+                                    </w:rPr>
+                                  </w:pPr>
+                                  <w:r>
+                                    <w:rPr>
+                                      <w:rFonts w:ascii="Calibri" w:eastAsia="Times New Roman" w:hAnsi="Calibri" w:cs="Calibri"/>
+                                      <w:b/>
+                                      <w:bCs/>
+                                      <w:sz w:val="12"/>
+                                      <w:szCs w:val="20"/>
+                                      <w:lang w:val="x-none"/>
+                                    </w:rPr>
+                                    <w:t>Flex Box</w:t>
+                                  </w:r>
+                                </w:p>
+                              </w:tc>
+                              <w:tc>
+                                <w:tcPr>
+                                  <w:tcW w:w="852" w:type="dxa"/>
+                                  <w:tcBorders>
+                                    <w:top w:val="single" w:sz="8" w:space="0" w:color="A3A3A3"/>
+                                    <w:left w:val="single" w:sz="8" w:space="0" w:color="A3A3A3"/>
+                                    <w:bottom w:val="single" w:sz="8" w:space="0" w:color="A3A3A3"/>
+                                    <w:right w:val="single" w:sz="8" w:space="0" w:color="A3A3A3"/>
+                                  </w:tcBorders>
+                                  <w:tcMar>
+                                    <w:top w:w="80" w:type="dxa"/>
+                                    <w:left w:w="80" w:type="dxa"/>
+                                    <w:bottom w:w="80" w:type="dxa"/>
+                                    <w:right w:w="80" w:type="dxa"/>
+                                  </w:tcMar>
+                                  <w:hideMark/>
+                                </w:tcPr>
+                                <w:p>
+                                  <w:pPr>
+                                    <w:spacing w:after="0" w:line="240" w:lineRule="auto"/>
+                                    <w:jc w:val="center"/>
+                                    <w:rPr>
+                                      <w:rFonts w:ascii="Calibri" w:eastAsia="Times New Roman" w:hAnsi="Calibri" w:cs="Calibri"/>
+                                      <w:sz w:val="12"/>
+                                    </w:rPr>
+                                  </w:pPr>
+                                  <w:r>
+                                    <w:rPr>
+                                      <w:rFonts w:ascii="Calibri" w:eastAsia="Times New Roman" w:hAnsi="Calibri" w:cs="Calibri"/>
+                                      <w:sz w:val="12"/>
+                                    </w:rPr>
+                                    <w:t>10/</w:t>
                                   </w:r>
                                   <w:proofErr w:type="spellStart"/>
                                   <w:r>
@@ -451,979 +1919,8 @@
                                       <w:szCs w:val="20"/>
                                       <w:lang w:val="x-none"/>
                                     </w:rPr>
-                                    <w:t>Express Endpoint</w:t>
+                                    <w:t>Semantic Tags</w:t>
                                   </w:r>
-                                </w:p>
-                              </w:tc>
-                              <w:tc>
-                                <w:tcPr>
-                                  <w:tcW w:w="852" w:type="dxa"/>
-                                  <w:tcBorders>
-                                    <w:top w:val="single" w:sz="8" w:space="0" w:color="A3A3A3"/>
-                                    <w:left w:val="single" w:sz="8" w:space="0" w:color="A3A3A3"/>
-                                    <w:bottom w:val="single" w:sz="8" w:space="0" w:color="A3A3A3"/>
-                                    <w:right w:val="single" w:sz="8" w:space="0" w:color="A3A3A3"/>
-                                  </w:tcBorders>
-                                  <w:tcMar>
-                                    <w:top w:w="80" w:type="dxa"/>
-                                    <w:left w:w="80" w:type="dxa"/>
-                                    <w:bottom w:w="80" w:type="dxa"/>
-                                    <w:right w:w="80" w:type="dxa"/>
-                                  </w:tcMar>
-                                  <w:hideMark/>
-                                </w:tcPr>
-                                <w:p>
-                                  <w:pPr>
-                                    <w:spacing w:after="0" w:line="240" w:lineRule="auto"/>
-                                    <w:jc w:val="center"/>
-                                    <w:rPr>
-                                      <w:rFonts w:ascii="Calibri" w:eastAsia="Times New Roman" w:hAnsi="Calibri" w:cs="Calibri"/>
-                                      <w:sz w:val="12"/>
-                                    </w:rPr>
-                                  </w:pPr>
-                                  <w:r>
-                                    <w:rPr>
-                                      <w:rFonts w:ascii="Calibri" w:eastAsia="Times New Roman" w:hAnsi="Calibri" w:cs="Calibri"/>
-                                      <w:sz w:val="12"/>
-                                    </w:rPr>
-                                    <w:t>2/</w:t>
-                                  </w:r>
-                                  <w:proofErr w:type="spellStart"/>
-                                  <w:r>
-                                    <w:rPr>
-                                      <w:rFonts w:ascii="Calibri" w:eastAsia="Times New Roman" w:hAnsi="Calibri" w:cs="Calibri"/>
-                                      <w:sz w:val="12"/>
-                                    </w:rPr>
-                                    <w:t>8pts</w:t>
-                                  </w:r>
-                                  <w:proofErr w:type="spellEnd"/>
-                                </w:p>
-                              </w:tc>
-                              <w:tc>
-                                <w:tcPr>
-                                  <w:tcW w:w="768" w:type="dxa"/>
-                                  <w:tcBorders>
-                                    <w:top w:val="single" w:sz="8" w:space="0" w:color="A3A3A3"/>
-                                    <w:left w:val="single" w:sz="8" w:space="0" w:color="A3A3A3"/>
-                                    <w:bottom w:val="single" w:sz="8" w:space="0" w:color="A3A3A3"/>
-                                    <w:right w:val="single" w:sz="8" w:space="0" w:color="A3A3A3"/>
-                                  </w:tcBorders>
-                                </w:tcPr>
-                                <w:p>
-                                  <w:pPr>
-                                    <w:spacing w:after="0" w:line="240" w:lineRule="auto"/>
-                                    <w:jc w:val="center"/>
-                                    <w:rPr>
-                                      <w:rFonts w:ascii="Calibri" w:eastAsia="Times New Roman" w:hAnsi="Calibri" w:cs="Calibri"/>
-                                      <w:sz w:val="12"/>
-                                    </w:rPr>
-                                  </w:pPr>
-                                  <w:r>
-                                    <w:rPr>
-                                      <w:rFonts w:ascii="Calibri" w:eastAsia="Times New Roman" w:hAnsi="Calibri" w:cs="Calibri"/>
-                                      <w:sz w:val="12"/>
-                                    </w:rPr>
-                                    <w:t>6?8</w:t>
-                                  </w:r>
-                                </w:p>
-                              </w:tc>
-                            </w:tr>
-                            <w:tr>
-                              <w:tc>
-                                <w:tcPr>
-                                  <w:tcW w:w="1260" w:type="dxa"/>
-                                  <w:tcBorders>
-                                    <w:top w:val="single" w:sz="8" w:space="0" w:color="A3A3A3"/>
-                                    <w:left w:val="single" w:sz="8" w:space="0" w:color="A3A3A3"/>
-                                    <w:bottom w:val="single" w:sz="8" w:space="0" w:color="A3A3A3"/>
-                                    <w:right w:val="single" w:sz="8" w:space="0" w:color="A3A3A3"/>
-                                  </w:tcBorders>
-                                  <w:tcMar>
-                                    <w:top w:w="80" w:type="dxa"/>
-                                    <w:left w:w="80" w:type="dxa"/>
-                                    <w:bottom w:w="80" w:type="dxa"/>
-                                    <w:right w:w="80" w:type="dxa"/>
-                                  </w:tcMar>
-                                  <w:hideMark/>
-                                </w:tcPr>
-                                <w:p>
-                                  <w:pPr>
-                                    <w:spacing w:after="0" w:line="240" w:lineRule="auto"/>
-                                    <w:rPr>
-                                      <w:rFonts w:ascii="Calibri" w:eastAsia="Times New Roman" w:hAnsi="Calibri" w:cs="Calibri"/>
-                                      <w:sz w:val="12"/>
-                                      <w:szCs w:val="20"/>
-                                      <w:lang w:val="x-none"/>
-                                    </w:rPr>
-                                  </w:pPr>
-                                  <w:r>
-                                    <w:rPr>
-                                      <w:rFonts w:ascii="Calibri" w:eastAsia="Times New Roman" w:hAnsi="Calibri" w:cs="Calibri"/>
-                                      <w:b/>
-                                      <w:bCs/>
-                                      <w:sz w:val="12"/>
-                                      <w:szCs w:val="20"/>
-                                      <w:lang w:val="x-none"/>
-                                    </w:rPr>
-                                    <w:t xml:space="preserve">One endpoint that uses </w:t>
-                                  </w:r>
-                                  <w:proofErr w:type="spellStart"/>
-                                  <w:r>
-                                    <w:rPr>
-                                      <w:rFonts w:ascii="Calibri" w:eastAsia="Times New Roman" w:hAnsi="Calibri" w:cs="Calibri"/>
-                                      <w:b/>
-                                      <w:bCs/>
-                                      <w:sz w:val="12"/>
-                                      <w:szCs w:val="20"/>
-                                      <w:lang w:val="x-none"/>
-                                    </w:rPr>
-                                    <w:t>req.body</w:t>
-                                  </w:r>
-                                  <w:proofErr w:type="spellEnd"/>
-                                </w:p>
-                              </w:tc>
-                              <w:tc>
-                                <w:tcPr>
-                                  <w:tcW w:w="852" w:type="dxa"/>
-                                  <w:tcBorders>
-                                    <w:top w:val="single" w:sz="8" w:space="0" w:color="A3A3A3"/>
-                                    <w:left w:val="single" w:sz="8" w:space="0" w:color="A3A3A3"/>
-                                    <w:bottom w:val="single" w:sz="8" w:space="0" w:color="A3A3A3"/>
-                                    <w:right w:val="single" w:sz="8" w:space="0" w:color="A3A3A3"/>
-                                  </w:tcBorders>
-                                  <w:tcMar>
-                                    <w:top w:w="80" w:type="dxa"/>
-                                    <w:left w:w="80" w:type="dxa"/>
-                                    <w:bottom w:w="80" w:type="dxa"/>
-                                    <w:right w:w="80" w:type="dxa"/>
-                                  </w:tcMar>
-                                  <w:hideMark/>
-                                </w:tcPr>
-                                <w:p>
-                                  <w:pPr>
-                                    <w:spacing w:after="0" w:line="240" w:lineRule="auto"/>
-                                    <w:jc w:val="center"/>
-                                    <w:rPr>
-                                      <w:rFonts w:ascii="Calibri" w:eastAsia="Times New Roman" w:hAnsi="Calibri" w:cs="Calibri"/>
-                                      <w:sz w:val="12"/>
-                                    </w:rPr>
-                                  </w:pPr>
-                                  <w:r>
-                                    <w:rPr>
-                                      <w:rFonts w:ascii="Calibri" w:eastAsia="Times New Roman" w:hAnsi="Calibri" w:cs="Calibri"/>
-                                      <w:sz w:val="12"/>
-                                    </w:rPr>
-                                    <w:t>5/</w:t>
-                                  </w:r>
-                                  <w:proofErr w:type="spellStart"/>
-                                  <w:r>
-                                    <w:rPr>
-                                      <w:rFonts w:ascii="Calibri" w:eastAsia="Times New Roman" w:hAnsi="Calibri" w:cs="Calibri"/>
-                                      <w:sz w:val="12"/>
-                                    </w:rPr>
-                                    <w:t>5pts</w:t>
-                                  </w:r>
-                                  <w:proofErr w:type="spellEnd"/>
-                                </w:p>
-                              </w:tc>
-                              <w:tc>
-                                <w:tcPr>
-                                  <w:tcW w:w="768" w:type="dxa"/>
-                                  <w:tcBorders>
-                                    <w:top w:val="single" w:sz="8" w:space="0" w:color="A3A3A3"/>
-                                    <w:left w:val="single" w:sz="8" w:space="0" w:color="A3A3A3"/>
-                                    <w:bottom w:val="single" w:sz="8" w:space="0" w:color="A3A3A3"/>
-                                    <w:right w:val="single" w:sz="8" w:space="0" w:color="A3A3A3"/>
-                                  </w:tcBorders>
-                                </w:tcPr>
-                                <w:p>
-                                  <w:pPr>
-                                    <w:spacing w:after="0" w:line="240" w:lineRule="auto"/>
-                                    <w:jc w:val="center"/>
-                                    <w:rPr>
-                                      <w:rFonts w:ascii="Calibri" w:eastAsia="Times New Roman" w:hAnsi="Calibri" w:cs="Calibri"/>
-                                      <w:sz w:val="12"/>
-                                    </w:rPr>
-                                  </w:pPr>
-                                  <w:r>
-                                    <w:rPr>
-                                      <w:rFonts w:ascii="Calibri" w:eastAsia="Times New Roman" w:hAnsi="Calibri" w:cs="Calibri"/>
-                                      <w:sz w:val="12"/>
-                                    </w:rPr>
-                                    <w:t>5</w:t>
-                                  </w:r>
-                                </w:p>
-                              </w:tc>
-                            </w:tr>
-                            <w:tr>
-                              <w:tc>
-                                <w:tcPr>
-                                  <w:tcW w:w="1260" w:type="dxa"/>
-                                  <w:tcBorders>
-                                    <w:top w:val="single" w:sz="8" w:space="0" w:color="A3A3A3"/>
-                                    <w:left w:val="single" w:sz="8" w:space="0" w:color="A3A3A3"/>
-                                    <w:bottom w:val="single" w:sz="8" w:space="0" w:color="A3A3A3"/>
-                                    <w:right w:val="single" w:sz="8" w:space="0" w:color="A3A3A3"/>
-                                  </w:tcBorders>
-                                  <w:tcMar>
-                                    <w:top w:w="80" w:type="dxa"/>
-                                    <w:left w:w="80" w:type="dxa"/>
-                                    <w:bottom w:w="80" w:type="dxa"/>
-                                    <w:right w:w="80" w:type="dxa"/>
-                                  </w:tcMar>
-                                  <w:hideMark/>
-                                </w:tcPr>
-                                <w:p>
-                                  <w:pPr>
-                                    <w:spacing w:after="0" w:line="240" w:lineRule="auto"/>
-                                    <w:rPr>
-                                      <w:rFonts w:ascii="Calibri" w:eastAsia="Times New Roman" w:hAnsi="Calibri" w:cs="Calibri"/>
-                                      <w:sz w:val="12"/>
-                                      <w:szCs w:val="20"/>
-                                      <w:lang w:val="x-none"/>
-                                    </w:rPr>
-                                  </w:pPr>
-                                  <w:r>
-                                    <w:rPr>
-                                      <w:rFonts w:ascii="Calibri" w:eastAsia="Times New Roman" w:hAnsi="Calibri" w:cs="Calibri"/>
-                                      <w:b/>
-                                      <w:bCs/>
-                                      <w:sz w:val="12"/>
-                                      <w:szCs w:val="20"/>
-                                      <w:lang w:val="x-none"/>
-                                    </w:rPr>
-                                    <w:t>Use a component more than once</w:t>
-                                  </w:r>
-                                </w:p>
-                              </w:tc>
-                              <w:tc>
-                                <w:tcPr>
-                                  <w:tcW w:w="852" w:type="dxa"/>
-                                  <w:tcBorders>
-                                    <w:top w:val="single" w:sz="8" w:space="0" w:color="A3A3A3"/>
-                                    <w:left w:val="single" w:sz="8" w:space="0" w:color="A3A3A3"/>
-                                    <w:bottom w:val="single" w:sz="8" w:space="0" w:color="A3A3A3"/>
-                                    <w:right w:val="single" w:sz="8" w:space="0" w:color="A3A3A3"/>
-                                  </w:tcBorders>
-                                  <w:tcMar>
-                                    <w:top w:w="80" w:type="dxa"/>
-                                    <w:left w:w="80" w:type="dxa"/>
-                                    <w:bottom w:w="80" w:type="dxa"/>
-                                    <w:right w:w="80" w:type="dxa"/>
-                                  </w:tcMar>
-                                  <w:hideMark/>
-                                </w:tcPr>
-                                <w:p>
-                                  <w:pPr>
-                                    <w:spacing w:after="0" w:line="240" w:lineRule="auto"/>
-                                    <w:jc w:val="center"/>
-                                    <w:rPr>
-                                      <w:rFonts w:ascii="Calibri" w:eastAsia="Times New Roman" w:hAnsi="Calibri" w:cs="Calibri"/>
-                                      <w:sz w:val="12"/>
-                                    </w:rPr>
-                                  </w:pPr>
-                                  <w:r>
-                                    <w:rPr>
-                                      <w:rFonts w:ascii="Calibri" w:eastAsia="Times New Roman" w:hAnsi="Calibri" w:cs="Calibri"/>
-                                      <w:sz w:val="12"/>
-                                    </w:rPr>
-                                    <w:t>5/</w:t>
-                                  </w:r>
-                                  <w:proofErr w:type="spellStart"/>
-                                  <w:r>
-                                    <w:rPr>
-                                      <w:rFonts w:ascii="Calibri" w:eastAsia="Times New Roman" w:hAnsi="Calibri" w:cs="Calibri"/>
-                                      <w:sz w:val="12"/>
-                                    </w:rPr>
-                                    <w:t>10pts</w:t>
-                                  </w:r>
-                                  <w:proofErr w:type="spellEnd"/>
-                                </w:p>
-                              </w:tc>
-                              <w:tc>
-                                <w:tcPr>
-                                  <w:tcW w:w="768" w:type="dxa"/>
-                                  <w:tcBorders>
-                                    <w:top w:val="single" w:sz="8" w:space="0" w:color="A3A3A3"/>
-                                    <w:left w:val="single" w:sz="8" w:space="0" w:color="A3A3A3"/>
-                                    <w:bottom w:val="single" w:sz="8" w:space="0" w:color="A3A3A3"/>
-                                    <w:right w:val="single" w:sz="8" w:space="0" w:color="A3A3A3"/>
-                                  </w:tcBorders>
-                                </w:tcPr>
-                                <w:p>
-                                  <w:pPr>
-                                    <w:spacing w:after="0" w:line="240" w:lineRule="auto"/>
-                                    <w:jc w:val="center"/>
-                                    <w:rPr>
-                                      <w:rFonts w:ascii="Calibri" w:eastAsia="Times New Roman" w:hAnsi="Calibri" w:cs="Calibri"/>
-                                      <w:sz w:val="12"/>
-                                    </w:rPr>
-                                  </w:pPr>
-                                  <w:r>
-                                    <w:rPr>
-                                      <w:rFonts w:ascii="Calibri" w:eastAsia="Times New Roman" w:hAnsi="Calibri" w:cs="Calibri"/>
-                                      <w:sz w:val="12"/>
-                                    </w:rPr>
-                                    <w:t>0</w:t>
-                                  </w:r>
-                                </w:p>
-                              </w:tc>
-                            </w:tr>
-                            <w:tr>
-                              <w:tc>
-                                <w:tcPr>
-                                  <w:tcW w:w="1260" w:type="dxa"/>
-                                  <w:tcBorders>
-                                    <w:top w:val="single" w:sz="8" w:space="0" w:color="A3A3A3"/>
-                                    <w:left w:val="single" w:sz="8" w:space="0" w:color="A3A3A3"/>
-                                    <w:bottom w:val="single" w:sz="8" w:space="0" w:color="A3A3A3"/>
-                                    <w:right w:val="single" w:sz="8" w:space="0" w:color="A3A3A3"/>
-                                  </w:tcBorders>
-                                  <w:tcMar>
-                                    <w:top w:w="80" w:type="dxa"/>
-                                    <w:left w:w="80" w:type="dxa"/>
-                                    <w:bottom w:w="80" w:type="dxa"/>
-                                    <w:right w:w="80" w:type="dxa"/>
-                                  </w:tcMar>
-                                  <w:hideMark/>
-                                </w:tcPr>
-                                <w:p>
-                                  <w:pPr>
-                                    <w:spacing w:after="0" w:line="240" w:lineRule="auto"/>
-                                    <w:rPr>
-                                      <w:rFonts w:ascii="Calibri" w:eastAsia="Times New Roman" w:hAnsi="Calibri" w:cs="Calibri"/>
-                                      <w:sz w:val="12"/>
-                                      <w:szCs w:val="20"/>
-                                      <w:lang w:val="x-none"/>
-                                    </w:rPr>
-                                  </w:pPr>
-                                  <w:r>
-                                    <w:rPr>
-                                      <w:rFonts w:ascii="Calibri" w:eastAsia="Times New Roman" w:hAnsi="Calibri" w:cs="Calibri"/>
-                                      <w:b/>
-                                      <w:bCs/>
-                                      <w:sz w:val="12"/>
-                                      <w:szCs w:val="20"/>
-                                      <w:lang w:val="x-none"/>
-                                    </w:rPr>
-                                    <w:t>Parameters/Queries</w:t>
-                                  </w:r>
-                                </w:p>
-                              </w:tc>
-                              <w:tc>
-                                <w:tcPr>
-                                  <w:tcW w:w="852" w:type="dxa"/>
-                                  <w:tcBorders>
-                                    <w:top w:val="single" w:sz="8" w:space="0" w:color="A3A3A3"/>
-                                    <w:left w:val="single" w:sz="8" w:space="0" w:color="A3A3A3"/>
-                                    <w:bottom w:val="single" w:sz="8" w:space="0" w:color="A3A3A3"/>
-                                    <w:right w:val="single" w:sz="8" w:space="0" w:color="A3A3A3"/>
-                                  </w:tcBorders>
-                                  <w:tcMar>
-                                    <w:top w:w="80" w:type="dxa"/>
-                                    <w:left w:w="80" w:type="dxa"/>
-                                    <w:bottom w:w="80" w:type="dxa"/>
-                                    <w:right w:w="80" w:type="dxa"/>
-                                  </w:tcMar>
-                                  <w:hideMark/>
-                                </w:tcPr>
-                                <w:p>
-                                  <w:pPr>
-                                    <w:spacing w:after="0" w:line="240" w:lineRule="auto"/>
-                                    <w:jc w:val="center"/>
-                                    <w:rPr>
-                                      <w:rFonts w:ascii="Calibri" w:eastAsia="Times New Roman" w:hAnsi="Calibri" w:cs="Calibri"/>
-                                      <w:sz w:val="12"/>
-                                    </w:rPr>
-                                  </w:pPr>
-                                  <w:r>
-                                    <w:rPr>
-                                      <w:rFonts w:ascii="Calibri" w:eastAsia="Times New Roman" w:hAnsi="Calibri" w:cs="Calibri"/>
-                                      <w:sz w:val="12"/>
-                                    </w:rPr>
-                                    <w:t>2/</w:t>
-                                  </w:r>
-                                  <w:proofErr w:type="spellStart"/>
-                                  <w:r>
-                                    <w:rPr>
-                                      <w:rFonts w:ascii="Calibri" w:eastAsia="Times New Roman" w:hAnsi="Calibri" w:cs="Calibri"/>
-                                      <w:sz w:val="12"/>
-                                    </w:rPr>
-                                    <w:t>6pts</w:t>
-                                  </w:r>
-                                  <w:proofErr w:type="spellEnd"/>
-                                </w:p>
-                              </w:tc>
-                              <w:tc>
-                                <w:tcPr>
-                                  <w:tcW w:w="768" w:type="dxa"/>
-                                  <w:tcBorders>
-                                    <w:top w:val="single" w:sz="8" w:space="0" w:color="A3A3A3"/>
-                                    <w:left w:val="single" w:sz="8" w:space="0" w:color="A3A3A3"/>
-                                    <w:bottom w:val="single" w:sz="8" w:space="0" w:color="A3A3A3"/>
-                                    <w:right w:val="single" w:sz="8" w:space="0" w:color="A3A3A3"/>
-                                  </w:tcBorders>
-                                </w:tcPr>
-                                <w:p>
-                                  <w:pPr>
-                                    <w:spacing w:after="0" w:line="240" w:lineRule="auto"/>
-                                    <w:jc w:val="center"/>
-                                    <w:rPr>
-                                      <w:rFonts w:ascii="Calibri" w:eastAsia="Times New Roman" w:hAnsi="Calibri" w:cs="Calibri"/>
-                                      <w:sz w:val="12"/>
-                                    </w:rPr>
-                                  </w:pPr>
-                                  <w:r>
-                                    <w:rPr>
-                                      <w:rFonts w:ascii="Calibri" w:eastAsia="Times New Roman" w:hAnsi="Calibri" w:cs="Calibri"/>
-                                      <w:sz w:val="12"/>
-                                    </w:rPr>
-                                    <w:t>2?4</w:t>
-                                  </w:r>
-                                </w:p>
-                              </w:tc>
-                            </w:tr>
-                            <w:tr>
-                              <w:tc>
-                                <w:tcPr>
-                                  <w:tcW w:w="1260" w:type="dxa"/>
-                                  <w:tcBorders>
-                                    <w:top w:val="single" w:sz="8" w:space="0" w:color="A3A3A3"/>
-                                    <w:left w:val="single" w:sz="8" w:space="0" w:color="A3A3A3"/>
-                                    <w:bottom w:val="single" w:sz="8" w:space="0" w:color="A3A3A3"/>
-                                    <w:right w:val="single" w:sz="8" w:space="0" w:color="A3A3A3"/>
-                                  </w:tcBorders>
-                                  <w:tcMar>
-                                    <w:top w:w="80" w:type="dxa"/>
-                                    <w:left w:w="80" w:type="dxa"/>
-                                    <w:bottom w:w="80" w:type="dxa"/>
-                                    <w:right w:w="80" w:type="dxa"/>
-                                  </w:tcMar>
-                                  <w:hideMark/>
-                                </w:tcPr>
-                                <w:p>
-                                  <w:pPr>
-                                    <w:spacing w:after="0" w:line="240" w:lineRule="auto"/>
-                                    <w:rPr>
-                                      <w:rFonts w:ascii="Calibri" w:eastAsia="Times New Roman" w:hAnsi="Calibri" w:cs="Calibri"/>
-                                      <w:sz w:val="12"/>
-                                      <w:szCs w:val="20"/>
-                                      <w:lang w:val="x-none"/>
-                                    </w:rPr>
-                                  </w:pPr>
-                                  <w:r>
-                                    <w:rPr>
-                                      <w:rFonts w:ascii="Calibri" w:eastAsia="Times New Roman" w:hAnsi="Calibri" w:cs="Calibri"/>
-                                      <w:b/>
-                                      <w:bCs/>
-                                      <w:sz w:val="12"/>
-                                      <w:szCs w:val="20"/>
-                                      <w:lang w:val="x-none"/>
-                                    </w:rPr>
-                                    <w:t>Full CRUD</w:t>
-                                  </w:r>
-                                </w:p>
-                                <w:p>
-                                  <w:pPr>
-                                    <w:spacing w:after="0" w:line="240" w:lineRule="auto"/>
-                                    <w:rPr>
-                                      <w:rFonts w:ascii="Calibri" w:eastAsia="Times New Roman" w:hAnsi="Calibri" w:cs="Calibri"/>
-                                      <w:sz w:val="12"/>
-                                      <w:szCs w:val="20"/>
-                                    </w:rPr>
-                                  </w:pPr>
-                                </w:p>
-                              </w:tc>
-                              <w:tc>
-                                <w:tcPr>
-                                  <w:tcW w:w="852" w:type="dxa"/>
-                                  <w:tcBorders>
-                                    <w:top w:val="single" w:sz="8" w:space="0" w:color="A3A3A3"/>
-                                    <w:left w:val="single" w:sz="8" w:space="0" w:color="A3A3A3"/>
-                                    <w:bottom w:val="single" w:sz="8" w:space="0" w:color="A3A3A3"/>
-                                    <w:right w:val="single" w:sz="8" w:space="0" w:color="A3A3A3"/>
-                                  </w:tcBorders>
-                                  <w:tcMar>
-                                    <w:top w:w="80" w:type="dxa"/>
-                                    <w:left w:w="80" w:type="dxa"/>
-                                    <w:bottom w:w="80" w:type="dxa"/>
-                                    <w:right w:w="80" w:type="dxa"/>
-                                  </w:tcMar>
-                                  <w:hideMark/>
-                                </w:tcPr>
-                                <w:p>
-                                  <w:pPr>
-                                    <w:spacing w:after="0" w:line="240" w:lineRule="auto"/>
-                                    <w:jc w:val="center"/>
-                                    <w:rPr>
-                                      <w:rFonts w:ascii="Calibri" w:eastAsia="Times New Roman" w:hAnsi="Calibri" w:cs="Calibri"/>
-                                      <w:sz w:val="12"/>
-                                    </w:rPr>
-                                  </w:pPr>
-                                  <w:r>
-                                    <w:rPr>
-                                      <w:rFonts w:ascii="Calibri" w:eastAsia="Times New Roman" w:hAnsi="Calibri" w:cs="Calibri"/>
-                                      <w:sz w:val="12"/>
-                                    </w:rPr>
-                                    <w:t>5/</w:t>
-                                  </w:r>
-                                  <w:proofErr w:type="spellStart"/>
-                                  <w:r>
-                                    <w:rPr>
-                                      <w:rFonts w:ascii="Calibri" w:eastAsia="Times New Roman" w:hAnsi="Calibri" w:cs="Calibri"/>
-                                      <w:sz w:val="12"/>
-                                    </w:rPr>
-                                    <w:t>5pts</w:t>
-                                  </w:r>
-                                  <w:proofErr w:type="spellEnd"/>
-                                </w:p>
-                              </w:tc>
-                              <w:tc>
-                                <w:tcPr>
-                                  <w:tcW w:w="768" w:type="dxa"/>
-                                  <w:tcBorders>
-                                    <w:top w:val="single" w:sz="8" w:space="0" w:color="A3A3A3"/>
-                                    <w:left w:val="single" w:sz="8" w:space="0" w:color="A3A3A3"/>
-                                    <w:bottom w:val="single" w:sz="8" w:space="0" w:color="A3A3A3"/>
-                                    <w:right w:val="single" w:sz="8" w:space="0" w:color="A3A3A3"/>
-                                  </w:tcBorders>
-                                </w:tcPr>
-                                <w:p>
-                                  <w:pPr>
-                                    <w:spacing w:after="0" w:line="240" w:lineRule="auto"/>
-                                    <w:jc w:val="center"/>
-                                    <w:rPr>
-                                      <w:rFonts w:ascii="Calibri" w:eastAsia="Times New Roman" w:hAnsi="Calibri" w:cs="Calibri"/>
-                                      <w:sz w:val="12"/>
-                                    </w:rPr>
-                                  </w:pPr>
-                                  <w:r>
-                                    <w:rPr>
-                                      <w:rFonts w:ascii="Calibri" w:eastAsia="Times New Roman" w:hAnsi="Calibri" w:cs="Calibri"/>
-                                      <w:sz w:val="12"/>
-                                    </w:rPr>
-                                    <w:t>5?</w:t>
-                                  </w:r>
-                                </w:p>
-                              </w:tc>
-                            </w:tr>
-                            <w:tr>
-                              <w:tc>
-                                <w:tcPr>
-                                  <w:tcW w:w="1260" w:type="dxa"/>
-                                  <w:tcBorders>
-                                    <w:top w:val="single" w:sz="8" w:space="0" w:color="A3A3A3"/>
-                                    <w:left w:val="single" w:sz="8" w:space="0" w:color="A3A3A3"/>
-                                    <w:bottom w:val="single" w:sz="8" w:space="0" w:color="A3A3A3"/>
-                                    <w:right w:val="single" w:sz="8" w:space="0" w:color="A3A3A3"/>
-                                  </w:tcBorders>
-                                  <w:tcMar>
-                                    <w:top w:w="80" w:type="dxa"/>
-                                    <w:left w:w="80" w:type="dxa"/>
-                                    <w:bottom w:w="80" w:type="dxa"/>
-                                    <w:right w:w="80" w:type="dxa"/>
-                                  </w:tcMar>
-                                  <w:hideMark/>
-                                </w:tcPr>
-                                <w:p>
-                                  <w:pPr>
-                                    <w:spacing w:after="0" w:line="240" w:lineRule="auto"/>
-                                    <w:rPr>
-                                      <w:rFonts w:ascii="Calibri" w:eastAsia="Times New Roman" w:hAnsi="Calibri" w:cs="Calibri"/>
-                                      <w:sz w:val="12"/>
-                                      <w:szCs w:val="20"/>
-                                      <w:lang w:val="x-none"/>
-                                    </w:rPr>
-                                  </w:pPr>
-                                  <w:r>
-                                    <w:rPr>
-                                      <w:rFonts w:ascii="Calibri" w:eastAsia="Times New Roman" w:hAnsi="Calibri" w:cs="Calibri"/>
-                                      <w:b/>
-                                      <w:bCs/>
-                                      <w:sz w:val="12"/>
-                                      <w:szCs w:val="20"/>
-                                      <w:lang w:val="x-none"/>
-                                    </w:rPr>
-                                    <w:t>Controller File</w:t>
-                                  </w:r>
-                                </w:p>
-                              </w:tc>
-                              <w:tc>
-                                <w:tcPr>
-                                  <w:tcW w:w="852" w:type="dxa"/>
-                                  <w:tcBorders>
-                                    <w:top w:val="single" w:sz="8" w:space="0" w:color="A3A3A3"/>
-                                    <w:left w:val="single" w:sz="8" w:space="0" w:color="A3A3A3"/>
-                                    <w:bottom w:val="single" w:sz="8" w:space="0" w:color="A3A3A3"/>
-                                    <w:right w:val="single" w:sz="8" w:space="0" w:color="A3A3A3"/>
-                                  </w:tcBorders>
-                                  <w:tcMar>
-                                    <w:top w:w="80" w:type="dxa"/>
-                                    <w:left w:w="80" w:type="dxa"/>
-                                    <w:bottom w:w="80" w:type="dxa"/>
-                                    <w:right w:w="80" w:type="dxa"/>
-                                  </w:tcMar>
-                                  <w:hideMark/>
-                                </w:tcPr>
-                                <w:p>
-                                  <w:pPr>
-                                    <w:spacing w:after="0" w:line="240" w:lineRule="auto"/>
-                                    <w:jc w:val="center"/>
-                                    <w:rPr>
-                                      <w:rFonts w:ascii="Calibri" w:eastAsia="Times New Roman" w:hAnsi="Calibri" w:cs="Calibri"/>
-                                      <w:sz w:val="12"/>
-                                    </w:rPr>
-                                  </w:pPr>
-                                  <w:r>
-                                    <w:rPr>
-                                      <w:rFonts w:ascii="Calibri" w:eastAsia="Times New Roman" w:hAnsi="Calibri" w:cs="Calibri"/>
-                                      <w:sz w:val="12"/>
-                                    </w:rPr>
-                                    <w:t>5/</w:t>
-                                  </w:r>
-                                  <w:proofErr w:type="spellStart"/>
-                                  <w:r>
-                                    <w:rPr>
-                                      <w:rFonts w:ascii="Calibri" w:eastAsia="Times New Roman" w:hAnsi="Calibri" w:cs="Calibri"/>
-                                      <w:sz w:val="12"/>
-                                    </w:rPr>
-                                    <w:t>5pts</w:t>
-                                  </w:r>
-                                  <w:proofErr w:type="spellEnd"/>
-                                </w:p>
-                              </w:tc>
-                              <w:tc>
-                                <w:tcPr>
-                                  <w:tcW w:w="768" w:type="dxa"/>
-                                  <w:tcBorders>
-                                    <w:top w:val="single" w:sz="8" w:space="0" w:color="A3A3A3"/>
-                                    <w:left w:val="single" w:sz="8" w:space="0" w:color="A3A3A3"/>
-                                    <w:bottom w:val="single" w:sz="8" w:space="0" w:color="A3A3A3"/>
-                                    <w:right w:val="single" w:sz="8" w:space="0" w:color="A3A3A3"/>
-                                  </w:tcBorders>
-                                </w:tcPr>
-                                <w:p>
-                                  <w:pPr>
-                                    <w:spacing w:after="0" w:line="240" w:lineRule="auto"/>
-                                    <w:jc w:val="center"/>
-                                    <w:rPr>
-                                      <w:rFonts w:ascii="Calibri" w:eastAsia="Times New Roman" w:hAnsi="Calibri" w:cs="Calibri"/>
-                                      <w:sz w:val="12"/>
-                                    </w:rPr>
-                                  </w:pPr>
-                                  <w:r>
-                                    <w:rPr>
-                                      <w:rFonts w:ascii="Calibri" w:eastAsia="Times New Roman" w:hAnsi="Calibri" w:cs="Calibri"/>
-                                      <w:sz w:val="12"/>
-                                    </w:rPr>
-                                    <w:t>5</w:t>
-                                  </w:r>
-                                </w:p>
-                              </w:tc>
-                            </w:tr>
-                            <w:tr>
-                              <w:tc>
-                                <w:tcPr>
-                                  <w:tcW w:w="1260" w:type="dxa"/>
-                                  <w:tcBorders>
-                                    <w:top w:val="single" w:sz="8" w:space="0" w:color="A3A3A3"/>
-                                    <w:left w:val="single" w:sz="8" w:space="0" w:color="A3A3A3"/>
-                                    <w:bottom w:val="single" w:sz="8" w:space="0" w:color="A3A3A3"/>
-                                    <w:right w:val="single" w:sz="8" w:space="0" w:color="A3A3A3"/>
-                                  </w:tcBorders>
-                                  <w:tcMar>
-                                    <w:top w:w="80" w:type="dxa"/>
-                                    <w:left w:w="80" w:type="dxa"/>
-                                    <w:bottom w:w="80" w:type="dxa"/>
-                                    <w:right w:w="80" w:type="dxa"/>
-                                  </w:tcMar>
-                                  <w:hideMark/>
-                                </w:tcPr>
-                                <w:p>
-                                  <w:pPr>
-                                    <w:spacing w:after="0" w:line="240" w:lineRule="auto"/>
-                                    <w:rPr>
-                                      <w:rFonts w:ascii="Calibri" w:eastAsia="Times New Roman" w:hAnsi="Calibri" w:cs="Calibri"/>
-                                      <w:sz w:val="12"/>
-                                      <w:szCs w:val="20"/>
-                                      <w:lang w:val="x-none"/>
-                                    </w:rPr>
-                                  </w:pPr>
-                                  <w:r>
-                                    <w:rPr>
-                                      <w:rFonts w:ascii="Calibri" w:eastAsia="Times New Roman" w:hAnsi="Calibri" w:cs="Calibri"/>
-                                      <w:b/>
-                                      <w:bCs/>
-                                      <w:sz w:val="12"/>
-                                      <w:szCs w:val="20"/>
-                                      <w:lang w:val="x-none"/>
-                                    </w:rPr>
-                                    <w:t>REST</w:t>
-                                  </w:r>
-                                  <w:r>
-                                    <w:rPr>
-                                      <w:rFonts w:ascii="Calibri" w:eastAsia="Times New Roman" w:hAnsi="Calibri" w:cs="Calibri"/>
-                                      <w:b/>
-                                      <w:bCs/>
-                                      <w:sz w:val="12"/>
-                                      <w:szCs w:val="20"/>
-                                      <w:lang w:val="x-none"/>
-                                    </w:rPr>
-                                    <w:t xml:space="preserve"> Method</w:t>
-                                  </w:r>
-                                </w:p>
-                              </w:tc>
-                              <w:tc>
-                                <w:tcPr>
-                                  <w:tcW w:w="852" w:type="dxa"/>
-                                  <w:tcBorders>
-                                    <w:top w:val="single" w:sz="8" w:space="0" w:color="A3A3A3"/>
-                                    <w:left w:val="single" w:sz="8" w:space="0" w:color="A3A3A3"/>
-                                    <w:bottom w:val="single" w:sz="8" w:space="0" w:color="A3A3A3"/>
-                                    <w:right w:val="single" w:sz="8" w:space="0" w:color="A3A3A3"/>
-                                  </w:tcBorders>
-                                  <w:tcMar>
-                                    <w:top w:w="80" w:type="dxa"/>
-                                    <w:left w:w="80" w:type="dxa"/>
-                                    <w:bottom w:w="80" w:type="dxa"/>
-                                    <w:right w:w="80" w:type="dxa"/>
-                                  </w:tcMar>
-                                  <w:hideMark/>
-                                </w:tcPr>
-                                <w:p>
-                                  <w:pPr>
-                                    <w:spacing w:after="0" w:line="240" w:lineRule="auto"/>
-                                    <w:jc w:val="center"/>
-                                    <w:rPr>
-                                      <w:rFonts w:ascii="Calibri" w:eastAsia="Times New Roman" w:hAnsi="Calibri" w:cs="Calibri"/>
-                                      <w:sz w:val="12"/>
-                                    </w:rPr>
-                                  </w:pPr>
-                                  <w:r>
-                                    <w:rPr>
-                                      <w:rFonts w:ascii="Calibri" w:eastAsia="Times New Roman" w:hAnsi="Calibri" w:cs="Calibri"/>
-                                      <w:sz w:val="12"/>
-                                    </w:rPr>
-                                    <w:t>5/</w:t>
-                                  </w:r>
-                                  <w:proofErr w:type="spellStart"/>
-                                  <w:r>
-                                    <w:rPr>
-                                      <w:rFonts w:ascii="Calibri" w:eastAsia="Times New Roman" w:hAnsi="Calibri" w:cs="Calibri"/>
-                                      <w:sz w:val="12"/>
-                                    </w:rPr>
-                                    <w:t>5pts</w:t>
-                                  </w:r>
-                                  <w:proofErr w:type="spellEnd"/>
-                                </w:p>
-                              </w:tc>
-                              <w:tc>
-                                <w:tcPr>
-                                  <w:tcW w:w="768" w:type="dxa"/>
-                                  <w:tcBorders>
-                                    <w:top w:val="single" w:sz="8" w:space="0" w:color="A3A3A3"/>
-                                    <w:left w:val="single" w:sz="8" w:space="0" w:color="A3A3A3"/>
-                                    <w:bottom w:val="single" w:sz="8" w:space="0" w:color="A3A3A3"/>
-                                    <w:right w:val="single" w:sz="8" w:space="0" w:color="A3A3A3"/>
-                                  </w:tcBorders>
-                                </w:tcPr>
-                                <w:p>
-                                  <w:pPr>
-                                    <w:spacing w:after="0" w:line="240" w:lineRule="auto"/>
-                                    <w:jc w:val="center"/>
-                                    <w:rPr>
-                                      <w:rFonts w:ascii="Calibri" w:eastAsia="Times New Roman" w:hAnsi="Calibri" w:cs="Calibri"/>
-                                      <w:sz w:val="12"/>
-                                    </w:rPr>
-                                  </w:pPr>
-                                  <w:r>
-                                    <w:rPr>
-                                      <w:rFonts w:ascii="Calibri" w:eastAsia="Times New Roman" w:hAnsi="Calibri" w:cs="Calibri"/>
-                                      <w:sz w:val="12"/>
-                                    </w:rPr>
-                                    <w:t>5</w:t>
-                                  </w:r>
-                                </w:p>
-                              </w:tc>
-                            </w:tr>
-                            <w:tr>
-                              <w:tc>
-                                <w:tcPr>
-                                  <w:tcW w:w="1260" w:type="dxa"/>
-                                  <w:tcBorders>
-                                    <w:top w:val="single" w:sz="8" w:space="0" w:color="A3A3A3"/>
-                                    <w:left w:val="single" w:sz="8" w:space="0" w:color="A3A3A3"/>
-                                    <w:bottom w:val="single" w:sz="8" w:space="0" w:color="A3A3A3"/>
-                                    <w:right w:val="single" w:sz="8" w:space="0" w:color="A3A3A3"/>
-                                  </w:tcBorders>
-                                  <w:tcMar>
-                                    <w:top w:w="80" w:type="dxa"/>
-                                    <w:left w:w="80" w:type="dxa"/>
-                                    <w:bottom w:w="80" w:type="dxa"/>
-                                    <w:right w:w="80" w:type="dxa"/>
-                                  </w:tcMar>
-                                  <w:hideMark/>
-                                </w:tcPr>
-                                <w:p>
-                                  <w:pPr>
-                                    <w:spacing w:after="0" w:line="240" w:lineRule="auto"/>
-                                    <w:rPr>
-                                      <w:rFonts w:ascii="Calibri" w:eastAsia="Times New Roman" w:hAnsi="Calibri" w:cs="Calibri"/>
-                                      <w:sz w:val="12"/>
-                                      <w:szCs w:val="20"/>
-                                      <w:lang w:val="x-none"/>
-                                    </w:rPr>
-                                  </w:pPr>
-                                  <w:r>
-                                    <w:rPr>
-                                      <w:rFonts w:ascii="Calibri" w:eastAsia="Times New Roman" w:hAnsi="Calibri" w:cs="Calibri"/>
-                                      <w:b/>
-                                      <w:bCs/>
-                                      <w:sz w:val="12"/>
-                                      <w:szCs w:val="20"/>
-                                      <w:lang w:val="x-none"/>
-                                    </w:rPr>
-                                    <w:t>Promises</w:t>
-                                  </w:r>
-                                  <w:r>
-                                    <w:rPr>
-                                      <w:rFonts w:ascii="Calibri" w:eastAsia="Times New Roman" w:hAnsi="Calibri" w:cs="Calibri"/>
-                                      <w:b/>
-                                      <w:bCs/>
-                                      <w:sz w:val="12"/>
-                                      <w:szCs w:val="20"/>
-                                      <w:lang w:val="x-none"/>
-                                    </w:rPr>
-                                    <w:t xml:space="preserve"> (.then &amp; .c</w:t>
-                                  </w:r>
-                                  <w:bookmarkEnd w:id="0"/>
-                                  <w:r>
-                                    <w:rPr>
-                                      <w:rFonts w:ascii="Calibri" w:eastAsia="Times New Roman" w:hAnsi="Calibri" w:cs="Calibri"/>
-                                      <w:b/>
-                                      <w:bCs/>
-                                      <w:sz w:val="12"/>
-                                      <w:szCs w:val="20"/>
-                                      <w:lang w:val="x-none"/>
-                                    </w:rPr>
-                                    <w:t>atch)</w:t>
-                                  </w:r>
-                                </w:p>
-                              </w:tc>
-                              <w:tc>
-                                <w:tcPr>
-                                  <w:tcW w:w="852" w:type="dxa"/>
-                                  <w:tcBorders>
-                                    <w:top w:val="single" w:sz="8" w:space="0" w:color="A3A3A3"/>
-                                    <w:left w:val="single" w:sz="8" w:space="0" w:color="A3A3A3"/>
-                                    <w:bottom w:val="single" w:sz="8" w:space="0" w:color="A3A3A3"/>
-                                    <w:right w:val="single" w:sz="8" w:space="0" w:color="A3A3A3"/>
-                                  </w:tcBorders>
-                                  <w:tcMar>
-                                    <w:top w:w="80" w:type="dxa"/>
-                                    <w:left w:w="80" w:type="dxa"/>
-                                    <w:bottom w:w="80" w:type="dxa"/>
-                                    <w:right w:w="80" w:type="dxa"/>
-                                  </w:tcMar>
-                                  <w:hideMark/>
-                                </w:tcPr>
-                                <w:p>
-                                  <w:pPr>
-                                    <w:spacing w:after="0" w:line="240" w:lineRule="auto"/>
-                                    <w:jc w:val="center"/>
-                                    <w:rPr>
-                                      <w:rFonts w:ascii="Calibri" w:eastAsia="Times New Roman" w:hAnsi="Calibri" w:cs="Calibri"/>
-                                      <w:sz w:val="12"/>
-                                    </w:rPr>
-                                  </w:pPr>
-                                  <w:r>
-                                    <w:rPr>
-                                      <w:rFonts w:ascii="Calibri" w:eastAsia="Times New Roman" w:hAnsi="Calibri" w:cs="Calibri"/>
-                                      <w:sz w:val="12"/>
-                                    </w:rPr>
-                                    <w:t>5/</w:t>
-                                  </w:r>
-                                  <w:proofErr w:type="spellStart"/>
-                                  <w:r>
-                                    <w:rPr>
-                                      <w:rFonts w:ascii="Calibri" w:eastAsia="Times New Roman" w:hAnsi="Calibri" w:cs="Calibri"/>
-                                      <w:sz w:val="12"/>
-                                    </w:rPr>
-                                    <w:t>5pts</w:t>
-                                  </w:r>
-                                  <w:proofErr w:type="spellEnd"/>
-                                </w:p>
-                              </w:tc>
-                              <w:tc>
-                                <w:tcPr>
-                                  <w:tcW w:w="768" w:type="dxa"/>
-                                  <w:tcBorders>
-                                    <w:top w:val="single" w:sz="8" w:space="0" w:color="A3A3A3"/>
-                                    <w:left w:val="single" w:sz="8" w:space="0" w:color="A3A3A3"/>
-                                    <w:bottom w:val="single" w:sz="8" w:space="0" w:color="A3A3A3"/>
-                                    <w:right w:val="single" w:sz="8" w:space="0" w:color="A3A3A3"/>
-                                  </w:tcBorders>
-                                </w:tcPr>
-                                <w:p>
-                                  <w:pPr>
-                                    <w:spacing w:after="0" w:line="240" w:lineRule="auto"/>
-                                    <w:jc w:val="center"/>
-                                    <w:rPr>
-                                      <w:rFonts w:ascii="Calibri" w:eastAsia="Times New Roman" w:hAnsi="Calibri" w:cs="Calibri"/>
-                                      <w:sz w:val="12"/>
-                                    </w:rPr>
-                                  </w:pPr>
-                                  <w:r>
-                                    <w:rPr>
-                                      <w:rFonts w:ascii="Calibri" w:eastAsia="Times New Roman" w:hAnsi="Calibri" w:cs="Calibri"/>
-                                      <w:sz w:val="12"/>
-                                    </w:rPr>
-                                    <w:t>5</w:t>
-                                  </w:r>
-                                </w:p>
-                              </w:tc>
-                            </w:tr>
-                            <w:tr>
-                              <w:tc>
-                                <w:tcPr>
-                                  <w:tcW w:w="1260" w:type="dxa"/>
-                                  <w:tcBorders>
-                                    <w:top w:val="single" w:sz="8" w:space="0" w:color="A3A3A3"/>
-                                    <w:left w:val="single" w:sz="8" w:space="0" w:color="A3A3A3"/>
-                                    <w:bottom w:val="single" w:sz="8" w:space="0" w:color="A3A3A3"/>
-                                    <w:right w:val="single" w:sz="8" w:space="0" w:color="A3A3A3"/>
-                                  </w:tcBorders>
-                                  <w:tcMar>
-                                    <w:top w:w="80" w:type="dxa"/>
-                                    <w:left w:w="80" w:type="dxa"/>
-                                    <w:bottom w:w="80" w:type="dxa"/>
-                                    <w:right w:w="80" w:type="dxa"/>
-                                  </w:tcMar>
-                                  <w:hideMark/>
-                                </w:tcPr>
-                                <w:p>
-                                  <w:pPr>
-                                    <w:spacing w:after="0" w:line="240" w:lineRule="auto"/>
-                                    <w:rPr>
-                                      <w:rFonts w:ascii="Calibri" w:eastAsia="Times New Roman" w:hAnsi="Calibri" w:cs="Calibri"/>
-                                      <w:sz w:val="12"/>
-                                      <w:szCs w:val="20"/>
-                                      <w:lang w:val="x-none"/>
-                                    </w:rPr>
-                                  </w:pPr>
-                                  <w:proofErr w:type="spellStart"/>
-                                  <w:r>
-                                    <w:rPr>
-                                      <w:rFonts w:ascii="Calibri" w:eastAsia="Times New Roman" w:hAnsi="Calibri" w:cs="Calibri"/>
-                                      <w:b/>
-                                      <w:bCs/>
-                                      <w:sz w:val="12"/>
-                                      <w:szCs w:val="20"/>
-                                      <w:lang w:val="x-none"/>
-                                    </w:rPr>
-                                    <w:t>Destructuring</w:t>
-                                  </w:r>
-                                  <w:proofErr w:type="spellEnd"/>
                                 </w:p>
                               </w:tc>
                               <w:tc>
@@ -1524,495 +2021,6 @@
                                       <w:rFonts w:ascii="Calibri" w:eastAsia="Times New Roman" w:hAnsi="Calibri" w:cs="Calibri"/>
                                       <w:sz w:val="12"/>
                                       <w:szCs w:val="20"/>
-                                      <w:lang w:val="x-none"/>
-                                    </w:rPr>
-                                  </w:pPr>
-                                  <w:r>
-                                    <w:rPr>
-                                      <w:rFonts w:ascii="Calibri" w:eastAsia="Times New Roman" w:hAnsi="Calibri" w:cs="Calibri"/>
-                                      <w:b/>
-                                      <w:bCs/>
-                                      <w:sz w:val="12"/>
-                                      <w:szCs w:val="20"/>
-                                      <w:lang w:val="x-none"/>
-                                    </w:rPr>
-                                    <w:t xml:space="preserve">Remove </w:t>
-                                  </w:r>
-                                  <w:r>
-                                    <w:rPr>
-                                      <w:rFonts w:ascii="Calibri" w:eastAsia="Times New Roman" w:hAnsi="Calibri" w:cs="Calibri"/>
-                                      <w:b/>
-                                      <w:bCs/>
-                                      <w:sz w:val="12"/>
-                                      <w:szCs w:val="20"/>
-                                      <w:lang w:val="x-none"/>
-                                    </w:rPr>
-                                    <w:t>Default Styling</w:t>
-                                  </w:r>
-                                </w:p>
-                              </w:tc>
-                              <w:tc>
-                                <w:tcPr>
-                                  <w:tcW w:w="852" w:type="dxa"/>
-                                  <w:tcBorders>
-                                    <w:top w:val="single" w:sz="8" w:space="0" w:color="A3A3A3"/>
-                                    <w:left w:val="single" w:sz="8" w:space="0" w:color="A3A3A3"/>
-                                    <w:bottom w:val="single" w:sz="8" w:space="0" w:color="A3A3A3"/>
-                                    <w:right w:val="single" w:sz="8" w:space="0" w:color="A3A3A3"/>
-                                  </w:tcBorders>
-                                  <w:tcMar>
-                                    <w:top w:w="80" w:type="dxa"/>
-                                    <w:left w:w="80" w:type="dxa"/>
-                                    <w:bottom w:w="80" w:type="dxa"/>
-                                    <w:right w:w="80" w:type="dxa"/>
-                                  </w:tcMar>
-                                  <w:hideMark/>
-                                </w:tcPr>
-                                <w:p>
-                                  <w:pPr>
-                                    <w:spacing w:after="0" w:line="240" w:lineRule="auto"/>
-                                    <w:jc w:val="center"/>
-                                    <w:rPr>
-                                      <w:rFonts w:ascii="Calibri" w:eastAsia="Times New Roman" w:hAnsi="Calibri" w:cs="Calibri"/>
-                                      <w:sz w:val="12"/>
-                                    </w:rPr>
-                                  </w:pPr>
-                                  <w:r>
-                                    <w:rPr>
-                                      <w:rFonts w:ascii="Calibri" w:eastAsia="Times New Roman" w:hAnsi="Calibri" w:cs="Calibri"/>
-                                      <w:sz w:val="12"/>
-                                    </w:rPr>
-                                    <w:t>2/</w:t>
-                                  </w:r>
-                                  <w:proofErr w:type="spellStart"/>
-                                  <w:r>
-                                    <w:rPr>
-                                      <w:rFonts w:ascii="Calibri" w:eastAsia="Times New Roman" w:hAnsi="Calibri" w:cs="Calibri"/>
-                                      <w:sz w:val="12"/>
-                                    </w:rPr>
-                                    <w:t>2pts</w:t>
-                                  </w:r>
-                                  <w:proofErr w:type="spellEnd"/>
-                                </w:p>
-                              </w:tc>
-                              <w:tc>
-                                <w:tcPr>
-                                  <w:tcW w:w="768" w:type="dxa"/>
-                                  <w:tcBorders>
-                                    <w:top w:val="single" w:sz="8" w:space="0" w:color="A3A3A3"/>
-                                    <w:left w:val="single" w:sz="8" w:space="0" w:color="A3A3A3"/>
-                                    <w:bottom w:val="single" w:sz="8" w:space="0" w:color="A3A3A3"/>
-                                    <w:right w:val="single" w:sz="8" w:space="0" w:color="A3A3A3"/>
-                                  </w:tcBorders>
-                                </w:tcPr>
-                                <w:p>
-                                  <w:pPr>
-                                    <w:spacing w:after="0" w:line="240" w:lineRule="auto"/>
-                                    <w:jc w:val="center"/>
-                                    <w:rPr>
-                                      <w:rFonts w:ascii="Calibri" w:eastAsia="Times New Roman" w:hAnsi="Calibri" w:cs="Calibri"/>
-                                      <w:sz w:val="12"/>
-                                    </w:rPr>
-                                  </w:pPr>
-                                  <w:r>
-                                    <w:rPr>
-                                      <w:rFonts w:ascii="Calibri" w:eastAsia="Times New Roman" w:hAnsi="Calibri" w:cs="Calibri"/>
-                                      <w:sz w:val="12"/>
-                                    </w:rPr>
-                                    <w:t>2</w:t>
-                                  </w:r>
-                                </w:p>
-                              </w:tc>
-                            </w:tr>
-                            <w:tr>
-                              <w:tc>
-                                <w:tcPr>
-                                  <w:tcW w:w="1260" w:type="dxa"/>
-                                  <w:tcBorders>
-                                    <w:top w:val="single" w:sz="8" w:space="0" w:color="A3A3A3"/>
-                                    <w:left w:val="single" w:sz="8" w:space="0" w:color="A3A3A3"/>
-                                    <w:bottom w:val="single" w:sz="8" w:space="0" w:color="A3A3A3"/>
-                                    <w:right w:val="single" w:sz="8" w:space="0" w:color="A3A3A3"/>
-                                  </w:tcBorders>
-                                  <w:tcMar>
-                                    <w:top w:w="80" w:type="dxa"/>
-                                    <w:left w:w="80" w:type="dxa"/>
-                                    <w:bottom w:w="80" w:type="dxa"/>
-                                    <w:right w:w="80" w:type="dxa"/>
-                                  </w:tcMar>
-                                  <w:hideMark/>
-                                </w:tcPr>
-                                <w:p>
-                                  <w:pPr>
-                                    <w:spacing w:after="0" w:line="240" w:lineRule="auto"/>
-                                    <w:rPr>
-                                      <w:rFonts w:ascii="Calibri" w:eastAsia="Times New Roman" w:hAnsi="Calibri" w:cs="Calibri"/>
-                                      <w:sz w:val="12"/>
-                                      <w:szCs w:val="20"/>
-                                      <w:lang w:val="x-none"/>
-                                    </w:rPr>
-                                  </w:pPr>
-                                  <w:r>
-                                    <w:rPr>
-                                      <w:rFonts w:ascii="Calibri" w:eastAsia="Times New Roman" w:hAnsi="Calibri" w:cs="Calibri"/>
-                                      <w:b/>
-                                      <w:bCs/>
-                                      <w:sz w:val="12"/>
-                                      <w:szCs w:val="20"/>
-                                      <w:lang w:val="x-none"/>
-                                    </w:rPr>
-                                    <w:t>Change</w:t>
-                                  </w:r>
-                                  <w:r>
-                                    <w:rPr>
-                                      <w:rFonts w:ascii="Calibri" w:eastAsia="Times New Roman" w:hAnsi="Calibri" w:cs="Calibri"/>
-                                      <w:b/>
-                                      <w:bCs/>
-                                      <w:sz w:val="12"/>
-                                      <w:szCs w:val="20"/>
-                                      <w:lang w:val="x-none"/>
-                                    </w:rPr>
-                                    <w:t xml:space="preserve"> Site T</w:t>
-                                  </w:r>
-                                  <w:r>
-                                    <w:rPr>
-                                      <w:rFonts w:ascii="Calibri" w:eastAsia="Times New Roman" w:hAnsi="Calibri" w:cs="Calibri"/>
-                                      <w:b/>
-                                      <w:bCs/>
-                                      <w:sz w:val="12"/>
-                                      <w:szCs w:val="20"/>
-                                      <w:lang w:val="x-none"/>
-                                    </w:rPr>
-                                    <w:t>itle</w:t>
-                                  </w:r>
-                                </w:p>
-                              </w:tc>
-                              <w:tc>
-                                <w:tcPr>
-                                  <w:tcW w:w="852" w:type="dxa"/>
-                                  <w:tcBorders>
-                                    <w:top w:val="single" w:sz="8" w:space="0" w:color="A3A3A3"/>
-                                    <w:left w:val="single" w:sz="8" w:space="0" w:color="A3A3A3"/>
-                                    <w:bottom w:val="single" w:sz="8" w:space="0" w:color="A3A3A3"/>
-                                    <w:right w:val="single" w:sz="8" w:space="0" w:color="A3A3A3"/>
-                                  </w:tcBorders>
-                                  <w:tcMar>
-                                    <w:top w:w="80" w:type="dxa"/>
-                                    <w:left w:w="80" w:type="dxa"/>
-                                    <w:bottom w:w="80" w:type="dxa"/>
-                                    <w:right w:w="80" w:type="dxa"/>
-                                  </w:tcMar>
-                                  <w:hideMark/>
-                                </w:tcPr>
-                                <w:p>
-                                  <w:pPr>
-                                    <w:spacing w:after="0" w:line="240" w:lineRule="auto"/>
-                                    <w:jc w:val="center"/>
-                                    <w:rPr>
-                                      <w:rFonts w:ascii="Calibri" w:eastAsia="Times New Roman" w:hAnsi="Calibri" w:cs="Calibri"/>
-                                      <w:sz w:val="12"/>
-                                    </w:rPr>
-                                  </w:pPr>
-                                  <w:r>
-                                    <w:rPr>
-                                      <w:rFonts w:ascii="Calibri" w:eastAsia="Times New Roman" w:hAnsi="Calibri" w:cs="Calibri"/>
-                                      <w:sz w:val="12"/>
-                                    </w:rPr>
-                                    <w:t>2/</w:t>
-                                  </w:r>
-                                  <w:proofErr w:type="spellStart"/>
-                                  <w:r>
-                                    <w:rPr>
-                                      <w:rFonts w:ascii="Calibri" w:eastAsia="Times New Roman" w:hAnsi="Calibri" w:cs="Calibri"/>
-                                      <w:sz w:val="12"/>
-                                    </w:rPr>
-                                    <w:t>2pts</w:t>
-                                  </w:r>
-                                  <w:proofErr w:type="spellEnd"/>
-                                </w:p>
-                              </w:tc>
-                              <w:tc>
-                                <w:tcPr>
-                                  <w:tcW w:w="768" w:type="dxa"/>
-                                  <w:tcBorders>
-                                    <w:top w:val="single" w:sz="8" w:space="0" w:color="A3A3A3"/>
-                                    <w:left w:val="single" w:sz="8" w:space="0" w:color="A3A3A3"/>
-                                    <w:bottom w:val="single" w:sz="8" w:space="0" w:color="A3A3A3"/>
-                                    <w:right w:val="single" w:sz="8" w:space="0" w:color="A3A3A3"/>
-                                  </w:tcBorders>
-                                </w:tcPr>
-                                <w:p>
-                                  <w:pPr>
-                                    <w:spacing w:after="0" w:line="240" w:lineRule="auto"/>
-                                    <w:jc w:val="center"/>
-                                    <w:rPr>
-                                      <w:rFonts w:ascii="Calibri" w:eastAsia="Times New Roman" w:hAnsi="Calibri" w:cs="Calibri"/>
-                                      <w:sz w:val="12"/>
-                                    </w:rPr>
-                                  </w:pPr>
-                                  <w:r>
-                                    <w:rPr>
-                                      <w:rFonts w:ascii="Calibri" w:eastAsia="Times New Roman" w:hAnsi="Calibri" w:cs="Calibri"/>
-                                      <w:sz w:val="12"/>
-                                    </w:rPr>
-                                    <w:t>2</w:t>
-                                  </w:r>
-                                </w:p>
-                              </w:tc>
-                            </w:tr>
-                            <w:tr>
-                              <w:tc>
-                                <w:tcPr>
-                                  <w:tcW w:w="1260" w:type="dxa"/>
-                                  <w:tcBorders>
-                                    <w:top w:val="single" w:sz="8" w:space="0" w:color="A3A3A3"/>
-                                    <w:left w:val="single" w:sz="8" w:space="0" w:color="A3A3A3"/>
-                                    <w:bottom w:val="single" w:sz="8" w:space="0" w:color="A3A3A3"/>
-                                    <w:right w:val="single" w:sz="8" w:space="0" w:color="A3A3A3"/>
-                                  </w:tcBorders>
-                                  <w:tcMar>
-                                    <w:top w:w="80" w:type="dxa"/>
-                                    <w:left w:w="80" w:type="dxa"/>
-                                    <w:bottom w:w="80" w:type="dxa"/>
-                                    <w:right w:w="80" w:type="dxa"/>
-                                  </w:tcMar>
-                                  <w:hideMark/>
-                                </w:tcPr>
-                                <w:p>
-                                  <w:pPr>
-                                    <w:spacing w:after="0" w:line="240" w:lineRule="auto"/>
-                                    <w:rPr>
-                                      <w:rFonts w:ascii="Calibri" w:eastAsia="Times New Roman" w:hAnsi="Calibri" w:cs="Calibri"/>
-                                      <w:sz w:val="12"/>
-                                      <w:szCs w:val="20"/>
-                                      <w:lang w:val="x-none"/>
-                                    </w:rPr>
-                                  </w:pPr>
-                                  <w:r>
-                                    <w:rPr>
-                                      <w:rFonts w:ascii="Calibri" w:eastAsia="Times New Roman" w:hAnsi="Calibri" w:cs="Calibri"/>
-                                      <w:b/>
-                                      <w:bCs/>
-                                      <w:sz w:val="12"/>
-                                      <w:szCs w:val="20"/>
-                                      <w:lang w:val="x-none"/>
-                                    </w:rPr>
-                                    <w:t>Flex Box</w:t>
-                                  </w:r>
-                                </w:p>
-                              </w:tc>
-                              <w:tc>
-                                <w:tcPr>
-                                  <w:tcW w:w="852" w:type="dxa"/>
-                                  <w:tcBorders>
-                                    <w:top w:val="single" w:sz="8" w:space="0" w:color="A3A3A3"/>
-                                    <w:left w:val="single" w:sz="8" w:space="0" w:color="A3A3A3"/>
-                                    <w:bottom w:val="single" w:sz="8" w:space="0" w:color="A3A3A3"/>
-                                    <w:right w:val="single" w:sz="8" w:space="0" w:color="A3A3A3"/>
-                                  </w:tcBorders>
-                                  <w:tcMar>
-                                    <w:top w:w="80" w:type="dxa"/>
-                                    <w:left w:w="80" w:type="dxa"/>
-                                    <w:bottom w:w="80" w:type="dxa"/>
-                                    <w:right w:w="80" w:type="dxa"/>
-                                  </w:tcMar>
-                                  <w:hideMark/>
-                                </w:tcPr>
-                                <w:p>
-                                  <w:pPr>
-                                    <w:spacing w:after="0" w:line="240" w:lineRule="auto"/>
-                                    <w:jc w:val="center"/>
-                                    <w:rPr>
-                                      <w:rFonts w:ascii="Calibri" w:eastAsia="Times New Roman" w:hAnsi="Calibri" w:cs="Calibri"/>
-                                      <w:sz w:val="12"/>
-                                    </w:rPr>
-                                  </w:pPr>
-                                  <w:r>
-                                    <w:rPr>
-                                      <w:rFonts w:ascii="Calibri" w:eastAsia="Times New Roman" w:hAnsi="Calibri" w:cs="Calibri"/>
-                                      <w:sz w:val="12"/>
-                                    </w:rPr>
-                                    <w:t>10/</w:t>
-                                  </w:r>
-                                  <w:proofErr w:type="spellStart"/>
-                                  <w:r>
-                                    <w:rPr>
-                                      <w:rFonts w:ascii="Calibri" w:eastAsia="Times New Roman" w:hAnsi="Calibri" w:cs="Calibri"/>
-                                      <w:sz w:val="12"/>
-                                    </w:rPr>
-                                    <w:t>10pts</w:t>
-                                  </w:r>
-                                  <w:proofErr w:type="spellEnd"/>
-                                </w:p>
-                              </w:tc>
-                              <w:tc>
-                                <w:tcPr>
-                                  <w:tcW w:w="768" w:type="dxa"/>
-                                  <w:tcBorders>
-                                    <w:top w:val="single" w:sz="8" w:space="0" w:color="A3A3A3"/>
-                                    <w:left w:val="single" w:sz="8" w:space="0" w:color="A3A3A3"/>
-                                    <w:bottom w:val="single" w:sz="8" w:space="0" w:color="A3A3A3"/>
-                                    <w:right w:val="single" w:sz="8" w:space="0" w:color="A3A3A3"/>
-                                  </w:tcBorders>
-                                </w:tcPr>
-                                <w:p>
-                                  <w:pPr>
-                                    <w:spacing w:after="0" w:line="240" w:lineRule="auto"/>
-                                    <w:jc w:val="center"/>
-                                    <w:rPr>
-                                      <w:rFonts w:ascii="Calibri" w:eastAsia="Times New Roman" w:hAnsi="Calibri" w:cs="Calibri"/>
-                                      <w:sz w:val="12"/>
-                                    </w:rPr>
-                                  </w:pPr>
-                                  <w:r>
-                                    <w:rPr>
-                                      <w:rFonts w:ascii="Calibri" w:eastAsia="Times New Roman" w:hAnsi="Calibri" w:cs="Calibri"/>
-                                      <w:sz w:val="12"/>
-                                    </w:rPr>
-                                    <w:t>10</w:t>
-                                  </w:r>
-                                </w:p>
-                              </w:tc>
-                            </w:tr>
-                            <w:tr>
-                              <w:tc>
-                                <w:tcPr>
-                                  <w:tcW w:w="1260" w:type="dxa"/>
-                                  <w:tcBorders>
-                                    <w:top w:val="single" w:sz="8" w:space="0" w:color="A3A3A3"/>
-                                    <w:left w:val="single" w:sz="8" w:space="0" w:color="A3A3A3"/>
-                                    <w:bottom w:val="single" w:sz="8" w:space="0" w:color="A3A3A3"/>
-                                    <w:right w:val="single" w:sz="8" w:space="0" w:color="A3A3A3"/>
-                                  </w:tcBorders>
-                                  <w:tcMar>
-                                    <w:top w:w="80" w:type="dxa"/>
-                                    <w:left w:w="80" w:type="dxa"/>
-                                    <w:bottom w:w="80" w:type="dxa"/>
-                                    <w:right w:w="80" w:type="dxa"/>
-                                  </w:tcMar>
-                                  <w:hideMark/>
-                                </w:tcPr>
-                                <w:p>
-                                  <w:pPr>
-                                    <w:spacing w:after="0" w:line="240" w:lineRule="auto"/>
-                                    <w:rPr>
-                                      <w:rFonts w:ascii="Calibri" w:eastAsia="Times New Roman" w:hAnsi="Calibri" w:cs="Calibri"/>
-                                      <w:sz w:val="12"/>
-                                      <w:szCs w:val="20"/>
-                                      <w:lang w:val="x-none"/>
-                                    </w:rPr>
-                                  </w:pPr>
-                                  <w:r>
-                                    <w:rPr>
-                                      <w:rFonts w:ascii="Calibri" w:eastAsia="Times New Roman" w:hAnsi="Calibri" w:cs="Calibri"/>
-                                      <w:b/>
-                                      <w:bCs/>
-                                      <w:sz w:val="12"/>
-                                      <w:szCs w:val="20"/>
-                                      <w:lang w:val="x-none"/>
-                                    </w:rPr>
-                                    <w:t>Semantic Tags</w:t>
-                                  </w:r>
-                                </w:p>
-                              </w:tc>
-                              <w:tc>
-                                <w:tcPr>
-                                  <w:tcW w:w="852" w:type="dxa"/>
-                                  <w:tcBorders>
-                                    <w:top w:val="single" w:sz="8" w:space="0" w:color="A3A3A3"/>
-                                    <w:left w:val="single" w:sz="8" w:space="0" w:color="A3A3A3"/>
-                                    <w:bottom w:val="single" w:sz="8" w:space="0" w:color="A3A3A3"/>
-                                    <w:right w:val="single" w:sz="8" w:space="0" w:color="A3A3A3"/>
-                                  </w:tcBorders>
-                                  <w:tcMar>
-                                    <w:top w:w="80" w:type="dxa"/>
-                                    <w:left w:w="80" w:type="dxa"/>
-                                    <w:bottom w:w="80" w:type="dxa"/>
-                                    <w:right w:w="80" w:type="dxa"/>
-                                  </w:tcMar>
-                                  <w:hideMark/>
-                                </w:tcPr>
-                                <w:p>
-                                  <w:pPr>
-                                    <w:spacing w:after="0" w:line="240" w:lineRule="auto"/>
-                                    <w:jc w:val="center"/>
-                                    <w:rPr>
-                                      <w:rFonts w:ascii="Calibri" w:eastAsia="Times New Roman" w:hAnsi="Calibri" w:cs="Calibri"/>
-                                      <w:sz w:val="12"/>
-                                    </w:rPr>
-                                  </w:pPr>
-                                  <w:r>
-                                    <w:rPr>
-                                      <w:rFonts w:ascii="Calibri" w:eastAsia="Times New Roman" w:hAnsi="Calibri" w:cs="Calibri"/>
-                                      <w:sz w:val="12"/>
-                                    </w:rPr>
-                                    <w:t>2/</w:t>
-                                  </w:r>
-                                  <w:proofErr w:type="spellStart"/>
-                                  <w:r>
-                                    <w:rPr>
-                                      <w:rFonts w:ascii="Calibri" w:eastAsia="Times New Roman" w:hAnsi="Calibri" w:cs="Calibri"/>
-                                      <w:sz w:val="12"/>
-                                    </w:rPr>
-                                    <w:t>6pts</w:t>
-                                  </w:r>
-                                  <w:proofErr w:type="spellEnd"/>
-                                </w:p>
-                              </w:tc>
-                              <w:tc>
-                                <w:tcPr>
-                                  <w:tcW w:w="768" w:type="dxa"/>
-                                  <w:tcBorders>
-                                    <w:top w:val="single" w:sz="8" w:space="0" w:color="A3A3A3"/>
-                                    <w:left w:val="single" w:sz="8" w:space="0" w:color="A3A3A3"/>
-                                    <w:bottom w:val="single" w:sz="8" w:space="0" w:color="A3A3A3"/>
-                                    <w:right w:val="single" w:sz="8" w:space="0" w:color="A3A3A3"/>
-                                  </w:tcBorders>
-                                </w:tcPr>
-                                <w:p>
-                                  <w:pPr>
-                                    <w:spacing w:after="0" w:line="240" w:lineRule="auto"/>
-                                    <w:jc w:val="center"/>
-                                    <w:rPr>
-                                      <w:rFonts w:ascii="Calibri" w:eastAsia="Times New Roman" w:hAnsi="Calibri" w:cs="Calibri"/>
-                                      <w:sz w:val="12"/>
-                                    </w:rPr>
-                                  </w:pPr>
-                                  <w:r>
-                                    <w:rPr>
-                                      <w:rFonts w:ascii="Calibri" w:eastAsia="Times New Roman" w:hAnsi="Calibri" w:cs="Calibri"/>
-                                      <w:sz w:val="12"/>
-                                    </w:rPr>
-                                    <w:t>6</w:t>
-                                  </w:r>
-                                </w:p>
-                              </w:tc>
-                            </w:tr>
-                            <w:tr>
-                              <w:tc>
-                                <w:tcPr>
-                                  <w:tcW w:w="1260" w:type="dxa"/>
-                                  <w:tcBorders>
-                                    <w:top w:val="single" w:sz="8" w:space="0" w:color="A3A3A3"/>
-                                    <w:left w:val="single" w:sz="8" w:space="0" w:color="A3A3A3"/>
-                                    <w:bottom w:val="single" w:sz="8" w:space="0" w:color="A3A3A3"/>
-                                    <w:right w:val="single" w:sz="8" w:space="0" w:color="A3A3A3"/>
-                                  </w:tcBorders>
-                                  <w:tcMar>
-                                    <w:top w:w="80" w:type="dxa"/>
-                                    <w:left w:w="80" w:type="dxa"/>
-                                    <w:bottom w:w="80" w:type="dxa"/>
-                                    <w:right w:w="80" w:type="dxa"/>
-                                  </w:tcMar>
-                                  <w:hideMark/>
-                                </w:tcPr>
-                                <w:p>
-                                  <w:pPr>
-                                    <w:spacing w:after="0" w:line="240" w:lineRule="auto"/>
-                                    <w:rPr>
-                                      <w:rFonts w:ascii="Calibri" w:eastAsia="Times New Roman" w:hAnsi="Calibri" w:cs="Calibri"/>
-                                      <w:sz w:val="12"/>
-                                      <w:szCs w:val="20"/>
                                     </w:rPr>
                                   </w:pPr>
                                   <w:proofErr w:type="spellStart"/>
@@ -2310,32 +2318,6 @@
                                       <w:sz w:val="12"/>
                                     </w:rPr>
                                   </w:pPr>
-                                  <w:r>
-                                    <w:rPr>
-                                      <w:rFonts w:ascii="Calibri" w:eastAsia="Times New Roman" w:hAnsi="Calibri" w:cs="Calibri"/>
-                                      <w:sz w:val="12"/>
-                                    </w:rPr>
-                                    <w:t>Sandra</w:t>
-                                  </w:r>
-                                </w:p>
-                                <w:p>
-                                  <w:pPr>
-                                    <w:spacing w:after="0" w:line="240" w:lineRule="auto"/>
-                                    <w:jc w:val="center"/>
-                                    <w:rPr>
-                                      <w:rFonts w:ascii="Calibri" w:eastAsia="Times New Roman" w:hAnsi="Calibri" w:cs="Calibri"/>
-                                      <w:sz w:val="12"/>
-                                    </w:rPr>
-                                  </w:pPr>
-                                  <w:proofErr w:type="spellStart"/>
-                                  <w:r>
-                                    <w:rPr>
-                                      <w:rFonts w:ascii="Calibri" w:eastAsia="Times New Roman" w:hAnsi="Calibri" w:cs="Calibri"/>
-                                      <w:sz w:val="12"/>
-                                    </w:rPr>
-                                    <w:t>Apprv’d</w:t>
-                                  </w:r>
-                                  <w:proofErr w:type="spellEnd"/>
                                 </w:p>
                               </w:tc>
                             </w:tr>
@@ -2428,6 +2410,15 @@
                                       <w:sz w:val="12"/>
                                     </w:rPr>
                                   </w:pPr>
+                                  <w:r>
+                                    <w:rPr>
+                                      <w:rFonts w:ascii="Calibri" w:eastAsia="Times New Roman" w:hAnsi="Calibri" w:cs="Calibri"/>
+                                      <w:sz w:val="12"/>
+                                    </w:rPr>
+                                    <w:t>80</w:t>
+                                  </w:r>
+                                  <w:bookmarkStart w:id="0" w:name="_GoBack"/>
+                                  <w:bookmarkEnd w:id="0"/>
                                 </w:p>
                               </w:tc>
                             </w:tr>
@@ -2514,7 +2505,6 @@
                                 <w:sz w:val="12"/>
                               </w:rPr>
                             </w:pPr>
-                            <w:bookmarkStart w:id="1" w:name="_GoBack"/>
                             <w:r>
                               <w:rPr>
                                 <w:rFonts w:ascii="Calibri" w:eastAsia="Times New Roman" w:hAnsi="Calibri" w:cs="Calibri"/>
@@ -2621,6 +2611,7 @@
                               <w:spacing w:after="0" w:line="240" w:lineRule="auto"/>
                               <w:rPr>
                                 <w:rFonts w:ascii="Calibri" w:eastAsia="Times New Roman" w:hAnsi="Calibri" w:cs="Calibri"/>
+                                <w:color w:val="FF0000"/>
                                 <w:sz w:val="12"/>
                                 <w:szCs w:val="20"/>
                                 <w:lang w:val="x-none"/>
@@ -2631,6 +2622,7 @@
                                 <w:rFonts w:ascii="Calibri" w:eastAsia="Times New Roman" w:hAnsi="Calibri" w:cs="Calibri"/>
                                 <w:b/>
                                 <w:bCs/>
+                                <w:color w:val="FF0000"/>
                                 <w:sz w:val="12"/>
                                 <w:szCs w:val="20"/>
                                 <w:lang w:val="x-none"/>
@@ -2662,12 +2654,14 @@
                               <w:jc w:val="center"/>
                               <w:rPr>
                                 <w:rFonts w:ascii="Calibri" w:eastAsia="Times New Roman" w:hAnsi="Calibri" w:cs="Calibri"/>
-                                <w:sz w:val="12"/>
-                              </w:rPr>
-                            </w:pPr>
-                            <w:r>
-                              <w:rPr>
-                                <w:rFonts w:ascii="Calibri" w:eastAsia="Times New Roman" w:hAnsi="Calibri" w:cs="Calibri"/>
+                                <w:color w:val="FF0000"/>
+                                <w:sz w:val="12"/>
+                              </w:rPr>
+                            </w:pPr>
+                            <w:r>
+                              <w:rPr>
+                                <w:rFonts w:ascii="Calibri" w:eastAsia="Times New Roman" w:hAnsi="Calibri" w:cs="Calibri"/>
+                                <w:color w:val="FF0000"/>
                                 <w:sz w:val="12"/>
                               </w:rPr>
                               <w:t>5/</w:t>
@@ -2676,6 +2670,7 @@
                             <w:r>
                               <w:rPr>
                                 <w:rFonts w:ascii="Calibri" w:eastAsia="Times New Roman" w:hAnsi="Calibri" w:cs="Calibri"/>
+                                <w:color w:val="FF0000"/>
                                 <w:sz w:val="12"/>
                               </w:rPr>
                               <w:t>15pts</w:t>
@@ -2699,15 +2694,17 @@
                               <w:jc w:val="center"/>
                               <w:rPr>
                                 <w:rFonts w:ascii="Calibri" w:eastAsia="Times New Roman" w:hAnsi="Calibri" w:cs="Calibri"/>
-                                <w:sz w:val="12"/>
-                              </w:rPr>
-                            </w:pPr>
-                            <w:r>
-                              <w:rPr>
-                                <w:rFonts w:ascii="Calibri" w:eastAsia="Times New Roman" w:hAnsi="Calibri" w:cs="Calibri"/>
-                                <w:sz w:val="12"/>
-                              </w:rPr>
-                              <w:t>10</w:t>
+                                <w:color w:val="FF0000"/>
+                                <w:sz w:val="12"/>
+                              </w:rPr>
+                            </w:pPr>
+                            <w:r>
+                              <w:rPr>
+                                <w:rFonts w:ascii="Calibri" w:eastAsia="Times New Roman" w:hAnsi="Calibri" w:cs="Calibri"/>
+                                <w:color w:val="FF0000"/>
+                                <w:sz w:val="12"/>
+                              </w:rPr>
+                              <w:t>5</w:t>
                             </w:r>
                           </w:p>
                         </w:tc>
@@ -2935,7 +2932,7 @@
                                 <w:rFonts w:ascii="Calibri" w:eastAsia="Times New Roman" w:hAnsi="Calibri" w:cs="Calibri"/>
                                 <w:sz w:val="12"/>
                               </w:rPr>
-                              <w:t>6?8</w:t>
+                              <w:t>8</w:t>
                             </w:r>
                           </w:p>
                         </w:tc>
@@ -3090,6 +3087,7 @@
                               <w:spacing w:after="0" w:line="240" w:lineRule="auto"/>
                               <w:rPr>
                                 <w:rFonts w:ascii="Calibri" w:eastAsia="Times New Roman" w:hAnsi="Calibri" w:cs="Calibri"/>
+                                <w:color w:val="FF0000"/>
                                 <w:sz w:val="12"/>
                                 <w:szCs w:val="20"/>
                                 <w:lang w:val="x-none"/>
@@ -3100,6 +3098,7 @@
                                 <w:rFonts w:ascii="Calibri" w:eastAsia="Times New Roman" w:hAnsi="Calibri" w:cs="Calibri"/>
                                 <w:b/>
                                 <w:bCs/>
+                                <w:color w:val="FF0000"/>
                                 <w:sz w:val="12"/>
                                 <w:szCs w:val="20"/>
                                 <w:lang w:val="x-none"/>
@@ -3131,12 +3130,14 @@
                               <w:jc w:val="center"/>
                               <w:rPr>
                                 <w:rFonts w:ascii="Calibri" w:eastAsia="Times New Roman" w:hAnsi="Calibri" w:cs="Calibri"/>
-                                <w:sz w:val="12"/>
-                              </w:rPr>
-                            </w:pPr>
-                            <w:r>
-                              <w:rPr>
-                                <w:rFonts w:ascii="Calibri" w:eastAsia="Times New Roman" w:hAnsi="Calibri" w:cs="Calibri"/>
+                                <w:color w:val="FF0000"/>
+                                <w:sz w:val="12"/>
+                              </w:rPr>
+                            </w:pPr>
+                            <w:r>
+                              <w:rPr>
+                                <w:rFonts w:ascii="Calibri" w:eastAsia="Times New Roman" w:hAnsi="Calibri" w:cs="Calibri"/>
+                                <w:color w:val="FF0000"/>
                                 <w:sz w:val="12"/>
                               </w:rPr>
                               <w:t>5/</w:t>
@@ -3145,6 +3146,7 @@
                             <w:r>
                               <w:rPr>
                                 <w:rFonts w:ascii="Calibri" w:eastAsia="Times New Roman" w:hAnsi="Calibri" w:cs="Calibri"/>
+                                <w:color w:val="FF0000"/>
                                 <w:sz w:val="12"/>
                               </w:rPr>
                               <w:t>10pts</w:t>
@@ -3168,12 +3170,14 @@
                               <w:jc w:val="center"/>
                               <w:rPr>
                                 <w:rFonts w:ascii="Calibri" w:eastAsia="Times New Roman" w:hAnsi="Calibri" w:cs="Calibri"/>
-                                <w:sz w:val="12"/>
-                              </w:rPr>
-                            </w:pPr>
-                            <w:r>
-                              <w:rPr>
-                                <w:rFonts w:ascii="Calibri" w:eastAsia="Times New Roman" w:hAnsi="Calibri" w:cs="Calibri"/>
+                                <w:color w:val="FF0000"/>
+                                <w:sz w:val="12"/>
+                              </w:rPr>
+                            </w:pPr>
+                            <w:r>
+                              <w:rPr>
+                                <w:rFonts w:ascii="Calibri" w:eastAsia="Times New Roman" w:hAnsi="Calibri" w:cs="Calibri"/>
+                                <w:color w:val="FF0000"/>
                                 <w:sz w:val="12"/>
                               </w:rPr>
                               <w:t>0</w:t>
@@ -3204,6 +3208,7 @@
                               <w:spacing w:after="0" w:line="240" w:lineRule="auto"/>
                               <w:rPr>
                                 <w:rFonts w:ascii="Calibri" w:eastAsia="Times New Roman" w:hAnsi="Calibri" w:cs="Calibri"/>
+                                <w:color w:val="FF0000"/>
                                 <w:sz w:val="12"/>
                                 <w:szCs w:val="20"/>
                                 <w:lang w:val="x-none"/>
@@ -3214,6 +3219,7 @@
                                 <w:rFonts w:ascii="Calibri" w:eastAsia="Times New Roman" w:hAnsi="Calibri" w:cs="Calibri"/>
                                 <w:b/>
                                 <w:bCs/>
+                                <w:color w:val="FF0000"/>
                                 <w:sz w:val="12"/>
                                 <w:szCs w:val="20"/>
                                 <w:lang w:val="x-none"/>
@@ -3245,12 +3251,14 @@
                               <w:jc w:val="center"/>
                               <w:rPr>
                                 <w:rFonts w:ascii="Calibri" w:eastAsia="Times New Roman" w:hAnsi="Calibri" w:cs="Calibri"/>
-                                <w:sz w:val="12"/>
-                              </w:rPr>
-                            </w:pPr>
-                            <w:r>
-                              <w:rPr>
-                                <w:rFonts w:ascii="Calibri" w:eastAsia="Times New Roman" w:hAnsi="Calibri" w:cs="Calibri"/>
+                                <w:color w:val="FF0000"/>
+                                <w:sz w:val="12"/>
+                              </w:rPr>
+                            </w:pPr>
+                            <w:r>
+                              <w:rPr>
+                                <w:rFonts w:ascii="Calibri" w:eastAsia="Times New Roman" w:hAnsi="Calibri" w:cs="Calibri"/>
+                                <w:color w:val="FF0000"/>
                                 <w:sz w:val="12"/>
                               </w:rPr>
                               <w:t>2/</w:t>
@@ -3259,6 +3267,7 @@
                             <w:r>
                               <w:rPr>
                                 <w:rFonts w:ascii="Calibri" w:eastAsia="Times New Roman" w:hAnsi="Calibri" w:cs="Calibri"/>
+                                <w:color w:val="FF0000"/>
                                 <w:sz w:val="12"/>
                               </w:rPr>
                               <w:t>6pts</w:t>
@@ -3282,15 +3291,17 @@
                               <w:jc w:val="center"/>
                               <w:rPr>
                                 <w:rFonts w:ascii="Calibri" w:eastAsia="Times New Roman" w:hAnsi="Calibri" w:cs="Calibri"/>
-                                <w:sz w:val="12"/>
-                              </w:rPr>
-                            </w:pPr>
-                            <w:r>
-                              <w:rPr>
-                                <w:rFonts w:ascii="Calibri" w:eastAsia="Times New Roman" w:hAnsi="Calibri" w:cs="Calibri"/>
-                                <w:sz w:val="12"/>
-                              </w:rPr>
-                              <w:t>2?4</w:t>
+                                <w:color w:val="FF0000"/>
+                                <w:sz w:val="12"/>
+                              </w:rPr>
+                            </w:pPr>
+                            <w:r>
+                              <w:rPr>
+                                <w:rFonts w:ascii="Calibri" w:eastAsia="Times New Roman" w:hAnsi="Calibri" w:cs="Calibri"/>
+                                <w:color w:val="FF0000"/>
+                                <w:sz w:val="12"/>
+                              </w:rPr>
+                              <w:t>6</w:t>
                             </w:r>
                           </w:p>
                         </w:tc>
@@ -3414,7 +3425,7 @@
                                 <w:rFonts w:ascii="Calibri" w:eastAsia="Times New Roman" w:hAnsi="Calibri" w:cs="Calibri"/>
                                 <w:sz w:val="12"/>
                               </w:rPr>
-                              <w:t>5?</w:t>
+                              <w:t>5</w:t>
                             </w:r>
                           </w:p>
                         </w:tc>
@@ -3706,19 +3717,7 @@
                                 <w:szCs w:val="20"/>
                                 <w:lang w:val="x-none"/>
                               </w:rPr>
-                              <w:t xml:space="preserve"> (.then &amp; .c</w:t>
-                            </w:r>
-                            <w:bookmarkEnd w:id="1"/>
-                            <w:r>
-                              <w:rPr>
-                                <w:rFonts w:ascii="Calibri" w:eastAsia="Times New Roman" w:hAnsi="Calibri" w:cs="Calibri"/>
-                                <w:b/>
-                                <w:bCs/>
-                                <w:sz w:val="12"/>
-                                <w:szCs w:val="20"/>
-                                <w:lang w:val="x-none"/>
-                              </w:rPr>
-                              <w:t>atch)</w:t>
+                              <w:t xml:space="preserve"> (.then &amp; .catch)</w:t>
                             </w:r>
                           </w:p>
                         </w:tc>
@@ -4722,32 +4721,6 @@
                                 <w:sz w:val="12"/>
                               </w:rPr>
                             </w:pPr>
-                            <w:r>
-                              <w:rPr>
-                                <w:rFonts w:ascii="Calibri" w:eastAsia="Times New Roman" w:hAnsi="Calibri" w:cs="Calibri"/>
-                                <w:sz w:val="12"/>
-                              </w:rPr>
-                              <w:t>Sandra</w:t>
-                            </w:r>
-                          </w:p>
-                          <w:p>
-                            <w:pPr>
-                              <w:spacing w:after="0" w:line="240" w:lineRule="auto"/>
-                              <w:jc w:val="center"/>
-                              <w:rPr>
-                                <w:rFonts w:ascii="Calibri" w:eastAsia="Times New Roman" w:hAnsi="Calibri" w:cs="Calibri"/>
-                                <w:sz w:val="12"/>
-                              </w:rPr>
-                            </w:pPr>
-                            <w:proofErr w:type="spellStart"/>
-                            <w:r>
-                              <w:rPr>
-                                <w:rFonts w:ascii="Calibri" w:eastAsia="Times New Roman" w:hAnsi="Calibri" w:cs="Calibri"/>
-                                <w:sz w:val="12"/>
-                              </w:rPr>
-                              <w:t>Apprv’d</w:t>
-                            </w:r>
-                            <w:proofErr w:type="spellEnd"/>
                           </w:p>
                         </w:tc>
                       </w:tr>
@@ -4840,6 +4813,15 @@
                                 <w:sz w:val="12"/>
                               </w:rPr>
                             </w:pPr>
+                            <w:r>
+                              <w:rPr>
+                                <w:rFonts w:ascii="Calibri" w:eastAsia="Times New Roman" w:hAnsi="Calibri" w:cs="Calibri"/>
+                                <w:sz w:val="12"/>
+                              </w:rPr>
+                              <w:t>80</w:t>
+                            </w:r>
+                            <w:bookmarkStart w:id="1" w:name="_GoBack"/>
+                            <w:bookmarkEnd w:id="1"/>
                           </w:p>
                         </w:tc>
                       </w:tr>
@@ -5139,6 +5121,9 @@
         </mc:AlternateContent>
       </w:r>
       <w:r>
+        <w:rPr>
+          <w:noProof/>
+        </w:rPr>
         <mc:AlternateContent>
           <mc:Choice Requires="wps">
             <w:drawing>
@@ -5229,6 +5214,9 @@
         </mc:AlternateContent>
       </w:r>
       <w:r>
+        <w:rPr>
+          <w:noProof/>
+        </w:rPr>
         <mc:AlternateContent>
           <mc:Choice Requires="wps">
             <w:drawing>
@@ -5319,6 +5307,9 @@
         </mc:AlternateContent>
       </w:r>
       <w:r>
+        <w:rPr>
+          <w:noProof/>
+        </w:rPr>
         <mc:AlternateContent>
           <mc:Choice Requires="wps">
             <w:drawing>
@@ -5409,6 +5400,9 @@
         </mc:AlternateContent>
       </w:r>
       <w:r>
+        <w:rPr>
+          <w:noProof/>
+        </w:rPr>
         <mc:AlternateContent>
           <mc:Choice Requires="wps">
             <w:drawing>
@@ -5499,6 +5493,9 @@
         </mc:AlternateContent>
       </w:r>
       <w:r>
+        <w:rPr>
+          <w:noProof/>
+        </w:rPr>
         <mc:AlternateContent>
           <mc:Choice Requires="wps">
             <w:drawing>
@@ -5589,6 +5586,9 @@
         </mc:AlternateContent>
       </w:r>
       <w:r>
+        <w:rPr>
+          <w:noProof/>
+        </w:rPr>
         <mc:AlternateContent>
           <mc:Choice Requires="wps">
             <w:drawing>
@@ -5679,6 +5679,9 @@
         </mc:AlternateContent>
       </w:r>
       <w:r>
+        <w:rPr>
+          <w:noProof/>
+        </w:rPr>
         <mc:AlternateContent>
           <mc:Choice Requires="wps">
             <w:drawing>
@@ -7289,25 +7292,7 @@
                               <w:rPr>
                                 <w:sz w:val="16"/>
                               </w:rPr>
-                              <w:t>Users can add</w:t>
-                            </w:r>
-                            <w:r>
-                              <w:rPr>
-                                <w:sz w:val="16"/>
-                              </w:rPr>
-                              <w:t>/</w:t>
-                            </w:r>
-                            <w:r>
-                              <w:rPr>
-                                <w:sz w:val="16"/>
-                              </w:rPr>
-                              <w:t>delete from list of available food</w:t>
-                            </w:r>
-                            <w:r>
-                              <w:rPr>
-                                <w:sz w:val="16"/>
-                              </w:rPr>
-                              <w:t xml:space="preserve"> added to meal plan</w:t>
+                              <w:t>Users can add/delete from list of available food added to meal plan</w:t>
                             </w:r>
                           </w:p>
                           <w:p>
@@ -7439,25 +7424,7 @@
                         <w:rPr>
                           <w:sz w:val="16"/>
                         </w:rPr>
-                        <w:t>Users can add</w:t>
-                      </w:r>
-                      <w:r>
-                        <w:rPr>
-                          <w:sz w:val="16"/>
-                        </w:rPr>
-                        <w:t>/</w:t>
-                      </w:r>
-                      <w:r>
-                        <w:rPr>
-                          <w:sz w:val="16"/>
-                        </w:rPr>
-                        <w:t>delete from list of available food</w:t>
-                      </w:r>
-                      <w:r>
-                        <w:rPr>
-                          <w:sz w:val="16"/>
-                        </w:rPr>
-                        <w:t xml:space="preserve"> added to meal plan</w:t>
+                        <w:t>Users can add/delete from list of available food added to meal plan</w:t>
                       </w:r>
                     </w:p>
                     <w:p>
@@ -7788,6 +7755,9 @@
         </mc:AlternateContent>
       </w:r>
       <w:r>
+        <w:rPr>
+          <w:noProof/>
+        </w:rPr>
         <w:drawing>
           <wp:inline distT="0" distB="0" distL="0" distR="0" wp14:anchorId="561A0902" wp14:editId="7104B254">
             <wp:extent cx="9143092" cy="6766560"/>
@@ -8311,6 +8281,7 @@
     <w:lsdException w:name="HTML Sample" w:semiHidden="1" w:unhideWhenUsed="1"/>
     <w:lsdException w:name="HTML Typewriter" w:semiHidden="1" w:unhideWhenUsed="1"/>
     <w:lsdException w:name="HTML Variable" w:semiHidden="1" w:unhideWhenUsed="1"/>
+    <w:lsdException w:name="Normal Table" w:semiHidden="1" w:unhideWhenUsed="1"/>
     <w:lsdException w:name="annotation subject" w:semiHidden="1" w:unhideWhenUsed="1"/>
     <w:lsdException w:name="No List" w:semiHidden="1" w:unhideWhenUsed="1"/>
     <w:lsdException w:name="Outline List 1" w:semiHidden="1" w:unhideWhenUsed="1"/>
@@ -8357,8 +8328,10 @@
     <w:lsdException w:name="Table Subtle 2" w:semiHidden="1" w:unhideWhenUsed="1"/>
     <w:lsdException w:name="Table Web 1" w:semiHidden="1" w:unhideWhenUsed="1"/>
     <w:lsdException w:name="Table Web 2" w:semiHidden="1" w:unhideWhenUsed="1"/>
+    <w:lsdException w:name="Table Web 3" w:semiHidden="1" w:unhideWhenUsed="1"/>
     <w:lsdException w:name="Balloon Text" w:semiHidden="1" w:unhideWhenUsed="1"/>
     <w:lsdException w:name="Table Grid" w:uiPriority="39"/>
+    <w:lsdException w:name="Table Theme" w:semiHidden="1" w:unhideWhenUsed="1"/>
     <w:lsdException w:name="Placeholder Text" w:semiHidden="1"/>
     <w:lsdException w:name="No Spacing" w:uiPriority="1" w:qFormat="1"/>
     <w:lsdException w:name="Light Shading" w:uiPriority="60"/>

</xml_diff>

<commit_message>
functionality and styling complete. cleaned up some code for completion
</commit_message>
<xml_diff>
--- a/project-planning/Wireframe.docx
+++ b/project-planning/Wireframe.docx
@@ -295,6 +295,8 @@
                                       <w:sz w:val="12"/>
                                     </w:rPr>
                                   </w:pPr>
+                                  <w:bookmarkStart w:id="0" w:name="_GoBack"/>
+                                  <w:bookmarkEnd w:id="0"/>
                                   <w:r>
                                     <w:rPr>
                                       <w:rFonts w:ascii="Calibri" w:eastAsia="Times New Roman" w:hAnsi="Calibri" w:cs="Calibri"/>
@@ -684,7 +686,6 @@
                                     <w:spacing w:after="0" w:line="240" w:lineRule="auto"/>
                                     <w:rPr>
                                       <w:rFonts w:ascii="Calibri" w:eastAsia="Times New Roman" w:hAnsi="Calibri" w:cs="Calibri"/>
-                                      <w:color w:val="FF0000"/>
                                       <w:sz w:val="12"/>
                                       <w:szCs w:val="20"/>
                                       <w:lang w:val="x-none"/>
@@ -695,7 +696,6 @@
                                       <w:rFonts w:ascii="Calibri" w:eastAsia="Times New Roman" w:hAnsi="Calibri" w:cs="Calibri"/>
                                       <w:b/>
                                       <w:bCs/>
-                                      <w:color w:val="FF0000"/>
                                       <w:sz w:val="12"/>
                                       <w:szCs w:val="20"/>
                                       <w:lang w:val="x-none"/>
@@ -727,14 +727,12 @@
                                     <w:jc w:val="center"/>
                                     <w:rPr>
                                       <w:rFonts w:ascii="Calibri" w:eastAsia="Times New Roman" w:hAnsi="Calibri" w:cs="Calibri"/>
-                                      <w:color w:val="FF0000"/>
                                       <w:sz w:val="12"/>
                                     </w:rPr>
                                   </w:pPr>
                                   <w:r>
                                     <w:rPr>
                                       <w:rFonts w:ascii="Calibri" w:eastAsia="Times New Roman" w:hAnsi="Calibri" w:cs="Calibri"/>
-                                      <w:color w:val="FF0000"/>
                                       <w:sz w:val="12"/>
                                     </w:rPr>
                                     <w:t>5/</w:t>
@@ -743,7 +741,6 @@
                                   <w:r>
                                     <w:rPr>
                                       <w:rFonts w:ascii="Calibri" w:eastAsia="Times New Roman" w:hAnsi="Calibri" w:cs="Calibri"/>
-                                      <w:color w:val="FF0000"/>
                                       <w:sz w:val="12"/>
                                     </w:rPr>
                                     <w:t>10pts</w:t>
@@ -767,17 +764,15 @@
                                     <w:jc w:val="center"/>
                                     <w:rPr>
                                       <w:rFonts w:ascii="Calibri" w:eastAsia="Times New Roman" w:hAnsi="Calibri" w:cs="Calibri"/>
-                                      <w:color w:val="FF0000"/>
                                       <w:sz w:val="12"/>
                                     </w:rPr>
                                   </w:pPr>
                                   <w:r>
                                     <w:rPr>
                                       <w:rFonts w:ascii="Calibri" w:eastAsia="Times New Roman" w:hAnsi="Calibri" w:cs="Calibri"/>
-                                      <w:color w:val="FF0000"/>
-                                      <w:sz w:val="12"/>
-                                    </w:rPr>
-                                    <w:t>0</w:t>
+                                      <w:sz w:val="12"/>
+                                    </w:rPr>
+                                    <w:t>10</w:t>
                                   </w:r>
                                 </w:p>
                               </w:tc>
@@ -805,7 +800,6 @@
                                     <w:spacing w:after="0" w:line="240" w:lineRule="auto"/>
                                     <w:rPr>
                                       <w:rFonts w:ascii="Calibri" w:eastAsia="Times New Roman" w:hAnsi="Calibri" w:cs="Calibri"/>
-                                      <w:color w:val="FF0000"/>
                                       <w:sz w:val="12"/>
                                       <w:szCs w:val="20"/>
                                       <w:lang w:val="x-none"/>
@@ -816,7 +810,6 @@
                                       <w:rFonts w:ascii="Calibri" w:eastAsia="Times New Roman" w:hAnsi="Calibri" w:cs="Calibri"/>
                                       <w:b/>
                                       <w:bCs/>
-                                      <w:color w:val="FF0000"/>
                                       <w:sz w:val="12"/>
                                       <w:szCs w:val="20"/>
                                       <w:lang w:val="x-none"/>
@@ -848,14 +841,12 @@
                                     <w:jc w:val="center"/>
                                     <w:rPr>
                                       <w:rFonts w:ascii="Calibri" w:eastAsia="Times New Roman" w:hAnsi="Calibri" w:cs="Calibri"/>
-                                      <w:color w:val="FF0000"/>
                                       <w:sz w:val="12"/>
                                     </w:rPr>
                                   </w:pPr>
                                   <w:r>
                                     <w:rPr>
                                       <w:rFonts w:ascii="Calibri" w:eastAsia="Times New Roman" w:hAnsi="Calibri" w:cs="Calibri"/>
-                                      <w:color w:val="FF0000"/>
                                       <w:sz w:val="12"/>
                                     </w:rPr>
                                     <w:t>2/</w:t>
@@ -864,7 +855,6 @@
                                   <w:r>
                                     <w:rPr>
                                       <w:rFonts w:ascii="Calibri" w:eastAsia="Times New Roman" w:hAnsi="Calibri" w:cs="Calibri"/>
-                                      <w:color w:val="FF0000"/>
                                       <w:sz w:val="12"/>
                                     </w:rPr>
                                     <w:t>6pts</w:t>
@@ -888,14 +878,12 @@
                                     <w:jc w:val="center"/>
                                     <w:rPr>
                                       <w:rFonts w:ascii="Calibri" w:eastAsia="Times New Roman" w:hAnsi="Calibri" w:cs="Calibri"/>
-                                      <w:color w:val="FF0000"/>
                                       <w:sz w:val="12"/>
                                     </w:rPr>
                                   </w:pPr>
                                   <w:r>
                                     <w:rPr>
                                       <w:rFonts w:ascii="Calibri" w:eastAsia="Times New Roman" w:hAnsi="Calibri" w:cs="Calibri"/>
-                                      <w:color w:val="FF0000"/>
                                       <w:sz w:val="12"/>
                                     </w:rPr>
                                     <w:t>6</w:t>
@@ -2415,10 +2403,15 @@
                                       <w:rFonts w:ascii="Calibri" w:eastAsia="Times New Roman" w:hAnsi="Calibri" w:cs="Calibri"/>
                                       <w:sz w:val="12"/>
                                     </w:rPr>
-                                    <w:t>80</w:t>
+                                    <w:t>9</w:t>
                                   </w:r>
-                                  <w:bookmarkStart w:id="0" w:name="_GoBack"/>
-                                  <w:bookmarkEnd w:id="0"/>
+                                  <w:r>
+                                    <w:rPr>
+                                      <w:rFonts w:ascii="Calibri" w:eastAsia="Times New Roman" w:hAnsi="Calibri" w:cs="Calibri"/>
+                                      <w:sz w:val="12"/>
+                                    </w:rPr>
+                                    <w:t>0</w:t>
+                                  </w:r>
                                 </w:p>
                               </w:tc>
                             </w:tr>
@@ -2698,6 +2691,8 @@
                                 <w:sz w:val="12"/>
                               </w:rPr>
                             </w:pPr>
+                            <w:bookmarkStart w:id="1" w:name="_GoBack"/>
+                            <w:bookmarkEnd w:id="1"/>
                             <w:r>
                               <w:rPr>
                                 <w:rFonts w:ascii="Calibri" w:eastAsia="Times New Roman" w:hAnsi="Calibri" w:cs="Calibri"/>
@@ -3087,7 +3082,6 @@
                               <w:spacing w:after="0" w:line="240" w:lineRule="auto"/>
                               <w:rPr>
                                 <w:rFonts w:ascii="Calibri" w:eastAsia="Times New Roman" w:hAnsi="Calibri" w:cs="Calibri"/>
-                                <w:color w:val="FF0000"/>
                                 <w:sz w:val="12"/>
                                 <w:szCs w:val="20"/>
                                 <w:lang w:val="x-none"/>
@@ -3098,7 +3092,6 @@
                                 <w:rFonts w:ascii="Calibri" w:eastAsia="Times New Roman" w:hAnsi="Calibri" w:cs="Calibri"/>
                                 <w:b/>
                                 <w:bCs/>
-                                <w:color w:val="FF0000"/>
                                 <w:sz w:val="12"/>
                                 <w:szCs w:val="20"/>
                                 <w:lang w:val="x-none"/>
@@ -3130,14 +3123,12 @@
                               <w:jc w:val="center"/>
                               <w:rPr>
                                 <w:rFonts w:ascii="Calibri" w:eastAsia="Times New Roman" w:hAnsi="Calibri" w:cs="Calibri"/>
-                                <w:color w:val="FF0000"/>
-                                <w:sz w:val="12"/>
-                              </w:rPr>
-                            </w:pPr>
-                            <w:r>
-                              <w:rPr>
-                                <w:rFonts w:ascii="Calibri" w:eastAsia="Times New Roman" w:hAnsi="Calibri" w:cs="Calibri"/>
-                                <w:color w:val="FF0000"/>
+                                <w:sz w:val="12"/>
+                              </w:rPr>
+                            </w:pPr>
+                            <w:r>
+                              <w:rPr>
+                                <w:rFonts w:ascii="Calibri" w:eastAsia="Times New Roman" w:hAnsi="Calibri" w:cs="Calibri"/>
                                 <w:sz w:val="12"/>
                               </w:rPr>
                               <w:t>5/</w:t>
@@ -3146,7 +3137,6 @@
                             <w:r>
                               <w:rPr>
                                 <w:rFonts w:ascii="Calibri" w:eastAsia="Times New Roman" w:hAnsi="Calibri" w:cs="Calibri"/>
-                                <w:color w:val="FF0000"/>
                                 <w:sz w:val="12"/>
                               </w:rPr>
                               <w:t>10pts</w:t>
@@ -3170,17 +3160,15 @@
                               <w:jc w:val="center"/>
                               <w:rPr>
                                 <w:rFonts w:ascii="Calibri" w:eastAsia="Times New Roman" w:hAnsi="Calibri" w:cs="Calibri"/>
-                                <w:color w:val="FF0000"/>
-                                <w:sz w:val="12"/>
-                              </w:rPr>
-                            </w:pPr>
-                            <w:r>
-                              <w:rPr>
-                                <w:rFonts w:ascii="Calibri" w:eastAsia="Times New Roman" w:hAnsi="Calibri" w:cs="Calibri"/>
-                                <w:color w:val="FF0000"/>
-                                <w:sz w:val="12"/>
-                              </w:rPr>
-                              <w:t>0</w:t>
+                                <w:sz w:val="12"/>
+                              </w:rPr>
+                            </w:pPr>
+                            <w:r>
+                              <w:rPr>
+                                <w:rFonts w:ascii="Calibri" w:eastAsia="Times New Roman" w:hAnsi="Calibri" w:cs="Calibri"/>
+                                <w:sz w:val="12"/>
+                              </w:rPr>
+                              <w:t>10</w:t>
                             </w:r>
                           </w:p>
                         </w:tc>
@@ -3208,7 +3196,6 @@
                               <w:spacing w:after="0" w:line="240" w:lineRule="auto"/>
                               <w:rPr>
                                 <w:rFonts w:ascii="Calibri" w:eastAsia="Times New Roman" w:hAnsi="Calibri" w:cs="Calibri"/>
-                                <w:color w:val="FF0000"/>
                                 <w:sz w:val="12"/>
                                 <w:szCs w:val="20"/>
                                 <w:lang w:val="x-none"/>
@@ -3219,7 +3206,6 @@
                                 <w:rFonts w:ascii="Calibri" w:eastAsia="Times New Roman" w:hAnsi="Calibri" w:cs="Calibri"/>
                                 <w:b/>
                                 <w:bCs/>
-                                <w:color w:val="FF0000"/>
                                 <w:sz w:val="12"/>
                                 <w:szCs w:val="20"/>
                                 <w:lang w:val="x-none"/>
@@ -3251,14 +3237,12 @@
                               <w:jc w:val="center"/>
                               <w:rPr>
                                 <w:rFonts w:ascii="Calibri" w:eastAsia="Times New Roman" w:hAnsi="Calibri" w:cs="Calibri"/>
-                                <w:color w:val="FF0000"/>
-                                <w:sz w:val="12"/>
-                              </w:rPr>
-                            </w:pPr>
-                            <w:r>
-                              <w:rPr>
-                                <w:rFonts w:ascii="Calibri" w:eastAsia="Times New Roman" w:hAnsi="Calibri" w:cs="Calibri"/>
-                                <w:color w:val="FF0000"/>
+                                <w:sz w:val="12"/>
+                              </w:rPr>
+                            </w:pPr>
+                            <w:r>
+                              <w:rPr>
+                                <w:rFonts w:ascii="Calibri" w:eastAsia="Times New Roman" w:hAnsi="Calibri" w:cs="Calibri"/>
                                 <w:sz w:val="12"/>
                               </w:rPr>
                               <w:t>2/</w:t>
@@ -3267,7 +3251,6 @@
                             <w:r>
                               <w:rPr>
                                 <w:rFonts w:ascii="Calibri" w:eastAsia="Times New Roman" w:hAnsi="Calibri" w:cs="Calibri"/>
-                                <w:color w:val="FF0000"/>
                                 <w:sz w:val="12"/>
                               </w:rPr>
                               <w:t>6pts</w:t>
@@ -3291,14 +3274,12 @@
                               <w:jc w:val="center"/>
                               <w:rPr>
                                 <w:rFonts w:ascii="Calibri" w:eastAsia="Times New Roman" w:hAnsi="Calibri" w:cs="Calibri"/>
-                                <w:color w:val="FF0000"/>
-                                <w:sz w:val="12"/>
-                              </w:rPr>
-                            </w:pPr>
-                            <w:r>
-                              <w:rPr>
-                                <w:rFonts w:ascii="Calibri" w:eastAsia="Times New Roman" w:hAnsi="Calibri" w:cs="Calibri"/>
-                                <w:color w:val="FF0000"/>
+                                <w:sz w:val="12"/>
+                              </w:rPr>
+                            </w:pPr>
+                            <w:r>
+                              <w:rPr>
+                                <w:rFonts w:ascii="Calibri" w:eastAsia="Times New Roman" w:hAnsi="Calibri" w:cs="Calibri"/>
                                 <w:sz w:val="12"/>
                               </w:rPr>
                               <w:t>6</w:t>
@@ -4818,10 +4799,15 @@
                                 <w:rFonts w:ascii="Calibri" w:eastAsia="Times New Roman" w:hAnsi="Calibri" w:cs="Calibri"/>
                                 <w:sz w:val="12"/>
                               </w:rPr>
-                              <w:t>80</w:t>
-                            </w:r>
-                            <w:bookmarkStart w:id="1" w:name="_GoBack"/>
-                            <w:bookmarkEnd w:id="1"/>
+                              <w:t>9</w:t>
+                            </w:r>
+                            <w:r>
+                              <w:rPr>
+                                <w:rFonts w:ascii="Calibri" w:eastAsia="Times New Roman" w:hAnsi="Calibri" w:cs="Calibri"/>
+                                <w:sz w:val="12"/>
+                              </w:rPr>
+                              <w:t>0</w:t>
+                            </w:r>
                           </w:p>
                         </w:tc>
                       </w:tr>

</xml_diff>